<commit_message>
Sound waves logo concept
A concept for logo with sound waves 'echoing' out of the logo
</commit_message>
<xml_diff>
--- a/Design/Branding/Branding.docx
+++ b/Design/Branding/Branding.docx
@@ -189,14 +189,25 @@
           <w14:ligatures w14:val="none"/>
         </w:rPr>
       </w:pPr>
-      <w:r>
-        <w:rPr>
-          <w:rFonts w:eastAsia="Times New Roman" w:cstheme="minorHAnsi"/>
-          <w:kern w:val="0"/>
-          <w:lang w:eastAsia="en-GB"/>
-          <w14:ligatures w14:val="none"/>
-        </w:rPr>
-        <w:t>WildSound Tracker</w:t>
+      <w:proofErr w:type="spellStart"/>
+      <w:r>
+        <w:rPr>
+          <w:rFonts w:eastAsia="Times New Roman" w:cstheme="minorHAnsi"/>
+          <w:kern w:val="0"/>
+          <w:lang w:eastAsia="en-GB"/>
+          <w14:ligatures w14:val="none"/>
+        </w:rPr>
+        <w:t>WildSound</w:t>
+      </w:r>
+      <w:proofErr w:type="spellEnd"/>
+      <w:r>
+        <w:rPr>
+          <w:rFonts w:eastAsia="Times New Roman" w:cstheme="minorHAnsi"/>
+          <w:kern w:val="0"/>
+          <w:lang w:eastAsia="en-GB"/>
+          <w14:ligatures w14:val="none"/>
+        </w:rPr>
+        <w:t xml:space="preserve"> Tracker</w:t>
       </w:r>
     </w:p>
     <w:p>
@@ -285,14 +296,25 @@
           <w14:ligatures w14:val="none"/>
         </w:rPr>
       </w:pPr>
-      <w:r>
-        <w:rPr>
-          <w:rFonts w:eastAsia="Times New Roman" w:cstheme="minorHAnsi"/>
-          <w:kern w:val="0"/>
-          <w:lang w:eastAsia="en-GB"/>
-          <w14:ligatures w14:val="none"/>
-        </w:rPr>
-        <w:t>EcoSound Mapper</w:t>
+      <w:proofErr w:type="spellStart"/>
+      <w:r>
+        <w:rPr>
+          <w:rFonts w:eastAsia="Times New Roman" w:cstheme="minorHAnsi"/>
+          <w:kern w:val="0"/>
+          <w:lang w:eastAsia="en-GB"/>
+          <w14:ligatures w14:val="none"/>
+        </w:rPr>
+        <w:t>EcoSound</w:t>
+      </w:r>
+      <w:proofErr w:type="spellEnd"/>
+      <w:r>
+        <w:rPr>
+          <w:rFonts w:eastAsia="Times New Roman" w:cstheme="minorHAnsi"/>
+          <w:kern w:val="0"/>
+          <w:lang w:eastAsia="en-GB"/>
+          <w14:ligatures w14:val="none"/>
+        </w:rPr>
+        <w:t xml:space="preserve"> Mapper</w:t>
       </w:r>
     </w:p>
     <w:p>
@@ -333,14 +355,25 @@
           <w14:ligatures w14:val="none"/>
         </w:rPr>
       </w:pPr>
-      <w:r>
-        <w:rPr>
-          <w:rFonts w:eastAsia="Times New Roman" w:cstheme="minorHAnsi"/>
-          <w:kern w:val="0"/>
-          <w:lang w:eastAsia="en-GB"/>
-          <w14:ligatures w14:val="none"/>
-        </w:rPr>
-        <w:t>AustraliaSound Discovery</w:t>
+      <w:proofErr w:type="spellStart"/>
+      <w:r>
+        <w:rPr>
+          <w:rFonts w:eastAsia="Times New Roman" w:cstheme="minorHAnsi"/>
+          <w:kern w:val="0"/>
+          <w:lang w:eastAsia="en-GB"/>
+          <w14:ligatures w14:val="none"/>
+        </w:rPr>
+        <w:t>AustraliaSound</w:t>
+      </w:r>
+      <w:proofErr w:type="spellEnd"/>
+      <w:r>
+        <w:rPr>
+          <w:rFonts w:eastAsia="Times New Roman" w:cstheme="minorHAnsi"/>
+          <w:kern w:val="0"/>
+          <w:lang w:eastAsia="en-GB"/>
+          <w14:ligatures w14:val="none"/>
+        </w:rPr>
+        <w:t xml:space="preserve"> Discovery</w:t>
       </w:r>
     </w:p>
     <w:p>
@@ -381,14 +414,25 @@
           <w14:ligatures w14:val="none"/>
         </w:rPr>
       </w:pPr>
-      <w:r>
-        <w:rPr>
-          <w:rFonts w:eastAsia="Times New Roman" w:cstheme="minorHAnsi"/>
-          <w:kern w:val="0"/>
-          <w:lang w:eastAsia="en-GB"/>
-          <w14:ligatures w14:val="none"/>
-        </w:rPr>
-        <w:t>NatureNest Explorer</w:t>
+      <w:proofErr w:type="spellStart"/>
+      <w:r>
+        <w:rPr>
+          <w:rFonts w:eastAsia="Times New Roman" w:cstheme="minorHAnsi"/>
+          <w:kern w:val="0"/>
+          <w:lang w:eastAsia="en-GB"/>
+          <w14:ligatures w14:val="none"/>
+        </w:rPr>
+        <w:t>NatureNest</w:t>
+      </w:r>
+      <w:proofErr w:type="spellEnd"/>
+      <w:r>
+        <w:rPr>
+          <w:rFonts w:eastAsia="Times New Roman" w:cstheme="minorHAnsi"/>
+          <w:kern w:val="0"/>
+          <w:lang w:eastAsia="en-GB"/>
+          <w14:ligatures w14:val="none"/>
+        </w:rPr>
+        <w:t xml:space="preserve"> Explorer</w:t>
       </w:r>
     </w:p>
     <w:p>
@@ -429,14 +473,25 @@
           <w14:ligatures w14:val="none"/>
         </w:rPr>
       </w:pPr>
-      <w:r>
-        <w:rPr>
-          <w:rFonts w:eastAsia="Times New Roman" w:cstheme="minorHAnsi"/>
-          <w:kern w:val="0"/>
-          <w:lang w:eastAsia="en-GB"/>
-          <w14:ligatures w14:val="none"/>
-        </w:rPr>
-        <w:t>BioSonic Trailblazer</w:t>
+      <w:proofErr w:type="spellStart"/>
+      <w:r>
+        <w:rPr>
+          <w:rFonts w:eastAsia="Times New Roman" w:cstheme="minorHAnsi"/>
+          <w:kern w:val="0"/>
+          <w:lang w:eastAsia="en-GB"/>
+          <w14:ligatures w14:val="none"/>
+        </w:rPr>
+        <w:t>BioSonic</w:t>
+      </w:r>
+      <w:proofErr w:type="spellEnd"/>
+      <w:r>
+        <w:rPr>
+          <w:rFonts w:eastAsia="Times New Roman" w:cstheme="minorHAnsi"/>
+          <w:kern w:val="0"/>
+          <w:lang w:eastAsia="en-GB"/>
+          <w14:ligatures w14:val="none"/>
+        </w:rPr>
+        <w:t xml:space="preserve"> Trailblazer</w:t>
       </w:r>
     </w:p>
     <w:p>
@@ -477,38 +532,60 @@
           <w14:ligatures w14:val="none"/>
         </w:rPr>
       </w:pPr>
-      <w:r>
-        <w:rPr>
-          <w:rFonts w:eastAsia="Times New Roman" w:cstheme="minorHAnsi"/>
-          <w:kern w:val="0"/>
-          <w:lang w:eastAsia="en-GB"/>
-          <w14:ligatures w14:val="none"/>
-        </w:rPr>
-        <w:t>WildVoice Recon</w:t>
-      </w:r>
-    </w:p>
-    <w:p>
-      <w:pPr>
-        <w:numPr>
-          <w:ilvl w:val="0"/>
-          <w:numId w:val="1"/>
-        </w:numPr>
-        <w:spacing w:before="100" w:beforeAutospacing="1" w:after="100" w:afterAutospacing="1" w:line="240" w:lineRule="auto"/>
-        <w:rPr>
-          <w:rFonts w:eastAsia="Times New Roman" w:cstheme="minorHAnsi"/>
-          <w:kern w:val="0"/>
-          <w:lang w:eastAsia="en-GB"/>
-          <w14:ligatures w14:val="none"/>
-        </w:rPr>
-      </w:pPr>
-      <w:r>
-        <w:rPr>
-          <w:rFonts w:eastAsia="Times New Roman" w:cstheme="minorHAnsi"/>
-          <w:kern w:val="0"/>
-          <w:lang w:eastAsia="en-GB"/>
-          <w14:ligatures w14:val="none"/>
-        </w:rPr>
-        <w:t>FaunaSoundscape Pro</w:t>
+      <w:proofErr w:type="spellStart"/>
+      <w:r>
+        <w:rPr>
+          <w:rFonts w:eastAsia="Times New Roman" w:cstheme="minorHAnsi"/>
+          <w:kern w:val="0"/>
+          <w:lang w:eastAsia="en-GB"/>
+          <w14:ligatures w14:val="none"/>
+        </w:rPr>
+        <w:t>WildVoice</w:t>
+      </w:r>
+      <w:proofErr w:type="spellEnd"/>
+      <w:r>
+        <w:rPr>
+          <w:rFonts w:eastAsia="Times New Roman" w:cstheme="minorHAnsi"/>
+          <w:kern w:val="0"/>
+          <w:lang w:eastAsia="en-GB"/>
+          <w14:ligatures w14:val="none"/>
+        </w:rPr>
+        <w:t xml:space="preserve"> Recon</w:t>
+      </w:r>
+    </w:p>
+    <w:p>
+      <w:pPr>
+        <w:numPr>
+          <w:ilvl w:val="0"/>
+          <w:numId w:val="1"/>
+        </w:numPr>
+        <w:spacing w:before="100" w:beforeAutospacing="1" w:after="100" w:afterAutospacing="1" w:line="240" w:lineRule="auto"/>
+        <w:rPr>
+          <w:rFonts w:eastAsia="Times New Roman" w:cstheme="minorHAnsi"/>
+          <w:kern w:val="0"/>
+          <w:lang w:eastAsia="en-GB"/>
+          <w14:ligatures w14:val="none"/>
+        </w:rPr>
+      </w:pPr>
+      <w:proofErr w:type="spellStart"/>
+      <w:r>
+        <w:rPr>
+          <w:rFonts w:eastAsia="Times New Roman" w:cstheme="minorHAnsi"/>
+          <w:kern w:val="0"/>
+          <w:lang w:eastAsia="en-GB"/>
+          <w14:ligatures w14:val="none"/>
+        </w:rPr>
+        <w:t>FaunaSoundscape</w:t>
+      </w:r>
+      <w:proofErr w:type="spellEnd"/>
+      <w:r>
+        <w:rPr>
+          <w:rFonts w:eastAsia="Times New Roman" w:cstheme="minorHAnsi"/>
+          <w:kern w:val="0"/>
+          <w:lang w:eastAsia="en-GB"/>
+          <w14:ligatures w14:val="none"/>
+        </w:rPr>
+        <w:t xml:space="preserve"> Pro</w:t>
       </w:r>
     </w:p>
     <w:p>
@@ -549,134 +626,200 @@
           <w14:ligatures w14:val="none"/>
         </w:rPr>
       </w:pPr>
-      <w:r>
-        <w:rPr>
-          <w:rFonts w:eastAsia="Times New Roman" w:cstheme="minorHAnsi"/>
-          <w:kern w:val="0"/>
-          <w:lang w:eastAsia="en-GB"/>
-          <w14:ligatures w14:val="none"/>
-        </w:rPr>
-        <w:t>EcoVoice Explorer</w:t>
-      </w:r>
-    </w:p>
-    <w:p>
-      <w:pPr>
-        <w:numPr>
-          <w:ilvl w:val="0"/>
-          <w:numId w:val="1"/>
-        </w:numPr>
-        <w:spacing w:before="100" w:beforeAutospacing="1" w:after="100" w:afterAutospacing="1" w:line="240" w:lineRule="auto"/>
-        <w:rPr>
-          <w:rFonts w:eastAsia="Times New Roman" w:cstheme="minorHAnsi"/>
-          <w:kern w:val="0"/>
-          <w:lang w:eastAsia="en-GB"/>
-          <w14:ligatures w14:val="none"/>
-        </w:rPr>
-      </w:pPr>
-      <w:r>
-        <w:rPr>
-          <w:rFonts w:eastAsia="Times New Roman" w:cstheme="minorHAnsi"/>
-          <w:kern w:val="0"/>
-          <w:lang w:eastAsia="en-GB"/>
-          <w14:ligatures w14:val="none"/>
-        </w:rPr>
-        <w:t>WildSense Australia</w:t>
-      </w:r>
-    </w:p>
-    <w:p>
-      <w:pPr>
-        <w:numPr>
-          <w:ilvl w:val="0"/>
-          <w:numId w:val="1"/>
-        </w:numPr>
-        <w:spacing w:before="100" w:beforeAutospacing="1" w:after="100" w:afterAutospacing="1" w:line="240" w:lineRule="auto"/>
-        <w:rPr>
-          <w:rFonts w:eastAsia="Times New Roman" w:cstheme="minorHAnsi"/>
-          <w:kern w:val="0"/>
-          <w:lang w:eastAsia="en-GB"/>
-          <w14:ligatures w14:val="none"/>
-        </w:rPr>
-      </w:pPr>
-      <w:r>
-        <w:rPr>
-          <w:rFonts w:eastAsia="Times New Roman" w:cstheme="minorHAnsi"/>
-          <w:kern w:val="0"/>
-          <w:lang w:eastAsia="en-GB"/>
-          <w14:ligatures w14:val="none"/>
-        </w:rPr>
-        <w:t>AnimalSpeak Mapper</w:t>
-      </w:r>
-    </w:p>
-    <w:p>
-      <w:pPr>
-        <w:numPr>
-          <w:ilvl w:val="0"/>
-          <w:numId w:val="1"/>
-        </w:numPr>
-        <w:spacing w:before="100" w:beforeAutospacing="1" w:after="100" w:afterAutospacing="1" w:line="240" w:lineRule="auto"/>
-        <w:rPr>
-          <w:rFonts w:eastAsia="Times New Roman" w:cstheme="minorHAnsi"/>
-          <w:kern w:val="0"/>
-          <w:lang w:eastAsia="en-GB"/>
-          <w14:ligatures w14:val="none"/>
-        </w:rPr>
-      </w:pPr>
-      <w:r>
-        <w:rPr>
-          <w:rFonts w:eastAsia="Times New Roman" w:cstheme="minorHAnsi"/>
-          <w:kern w:val="0"/>
-          <w:lang w:eastAsia="en-GB"/>
-          <w14:ligatures w14:val="none"/>
-        </w:rPr>
-        <w:t>NatureSonic Navigator</w:t>
-      </w:r>
-    </w:p>
-    <w:p>
-      <w:pPr>
-        <w:numPr>
-          <w:ilvl w:val="0"/>
-          <w:numId w:val="1"/>
-        </w:numPr>
-        <w:spacing w:before="100" w:beforeAutospacing="1" w:after="100" w:afterAutospacing="1" w:line="240" w:lineRule="auto"/>
-        <w:rPr>
-          <w:rFonts w:eastAsia="Times New Roman" w:cstheme="minorHAnsi"/>
-          <w:kern w:val="0"/>
-          <w:lang w:eastAsia="en-GB"/>
-          <w14:ligatures w14:val="none"/>
-        </w:rPr>
-      </w:pPr>
-      <w:r>
-        <w:rPr>
-          <w:rFonts w:eastAsia="Times New Roman" w:cstheme="minorHAnsi"/>
-          <w:kern w:val="0"/>
-          <w:lang w:eastAsia="en-GB"/>
-          <w14:ligatures w14:val="none"/>
-        </w:rPr>
-        <w:t>WildlifeWatch Pro</w:t>
-      </w:r>
-    </w:p>
-    <w:p>
-      <w:pPr>
-        <w:numPr>
-          <w:ilvl w:val="0"/>
-          <w:numId w:val="1"/>
-        </w:numPr>
-        <w:spacing w:before="100" w:beforeAutospacing="1" w:after="100" w:afterAutospacing="1" w:line="240" w:lineRule="auto"/>
-        <w:rPr>
-          <w:rFonts w:eastAsia="Times New Roman" w:cstheme="minorHAnsi"/>
-          <w:kern w:val="0"/>
-          <w:lang w:eastAsia="en-GB"/>
-          <w14:ligatures w14:val="none"/>
-        </w:rPr>
-      </w:pPr>
-      <w:r>
-        <w:rPr>
-          <w:rFonts w:eastAsia="Times New Roman" w:cstheme="minorHAnsi"/>
-          <w:kern w:val="0"/>
-          <w:lang w:eastAsia="en-GB"/>
-          <w14:ligatures w14:val="none"/>
-        </w:rPr>
-        <w:t>AussieBioVoice Scout</w:t>
+      <w:proofErr w:type="spellStart"/>
+      <w:r>
+        <w:rPr>
+          <w:rFonts w:eastAsia="Times New Roman" w:cstheme="minorHAnsi"/>
+          <w:kern w:val="0"/>
+          <w:lang w:eastAsia="en-GB"/>
+          <w14:ligatures w14:val="none"/>
+        </w:rPr>
+        <w:t>EcoVoice</w:t>
+      </w:r>
+      <w:proofErr w:type="spellEnd"/>
+      <w:r>
+        <w:rPr>
+          <w:rFonts w:eastAsia="Times New Roman" w:cstheme="minorHAnsi"/>
+          <w:kern w:val="0"/>
+          <w:lang w:eastAsia="en-GB"/>
+          <w14:ligatures w14:val="none"/>
+        </w:rPr>
+        <w:t xml:space="preserve"> Explorer</w:t>
+      </w:r>
+    </w:p>
+    <w:p>
+      <w:pPr>
+        <w:numPr>
+          <w:ilvl w:val="0"/>
+          <w:numId w:val="1"/>
+        </w:numPr>
+        <w:spacing w:before="100" w:beforeAutospacing="1" w:after="100" w:afterAutospacing="1" w:line="240" w:lineRule="auto"/>
+        <w:rPr>
+          <w:rFonts w:eastAsia="Times New Roman" w:cstheme="minorHAnsi"/>
+          <w:kern w:val="0"/>
+          <w:lang w:eastAsia="en-GB"/>
+          <w14:ligatures w14:val="none"/>
+        </w:rPr>
+      </w:pPr>
+      <w:proofErr w:type="spellStart"/>
+      <w:r>
+        <w:rPr>
+          <w:rFonts w:eastAsia="Times New Roman" w:cstheme="minorHAnsi"/>
+          <w:kern w:val="0"/>
+          <w:lang w:eastAsia="en-GB"/>
+          <w14:ligatures w14:val="none"/>
+        </w:rPr>
+        <w:t>WildSense</w:t>
+      </w:r>
+      <w:proofErr w:type="spellEnd"/>
+      <w:r>
+        <w:rPr>
+          <w:rFonts w:eastAsia="Times New Roman" w:cstheme="minorHAnsi"/>
+          <w:kern w:val="0"/>
+          <w:lang w:eastAsia="en-GB"/>
+          <w14:ligatures w14:val="none"/>
+        </w:rPr>
+        <w:t xml:space="preserve"> Australia</w:t>
+      </w:r>
+    </w:p>
+    <w:p>
+      <w:pPr>
+        <w:numPr>
+          <w:ilvl w:val="0"/>
+          <w:numId w:val="1"/>
+        </w:numPr>
+        <w:spacing w:before="100" w:beforeAutospacing="1" w:after="100" w:afterAutospacing="1" w:line="240" w:lineRule="auto"/>
+        <w:rPr>
+          <w:rFonts w:eastAsia="Times New Roman" w:cstheme="minorHAnsi"/>
+          <w:kern w:val="0"/>
+          <w:lang w:eastAsia="en-GB"/>
+          <w14:ligatures w14:val="none"/>
+        </w:rPr>
+      </w:pPr>
+      <w:proofErr w:type="spellStart"/>
+      <w:r>
+        <w:rPr>
+          <w:rFonts w:eastAsia="Times New Roman" w:cstheme="minorHAnsi"/>
+          <w:kern w:val="0"/>
+          <w:lang w:eastAsia="en-GB"/>
+          <w14:ligatures w14:val="none"/>
+        </w:rPr>
+        <w:t>AnimalSpeak</w:t>
+      </w:r>
+      <w:proofErr w:type="spellEnd"/>
+      <w:r>
+        <w:rPr>
+          <w:rFonts w:eastAsia="Times New Roman" w:cstheme="minorHAnsi"/>
+          <w:kern w:val="0"/>
+          <w:lang w:eastAsia="en-GB"/>
+          <w14:ligatures w14:val="none"/>
+        </w:rPr>
+        <w:t xml:space="preserve"> Mapper</w:t>
+      </w:r>
+    </w:p>
+    <w:p>
+      <w:pPr>
+        <w:numPr>
+          <w:ilvl w:val="0"/>
+          <w:numId w:val="1"/>
+        </w:numPr>
+        <w:spacing w:before="100" w:beforeAutospacing="1" w:after="100" w:afterAutospacing="1" w:line="240" w:lineRule="auto"/>
+        <w:rPr>
+          <w:rFonts w:eastAsia="Times New Roman" w:cstheme="minorHAnsi"/>
+          <w:kern w:val="0"/>
+          <w:lang w:eastAsia="en-GB"/>
+          <w14:ligatures w14:val="none"/>
+        </w:rPr>
+      </w:pPr>
+      <w:proofErr w:type="spellStart"/>
+      <w:r>
+        <w:rPr>
+          <w:rFonts w:eastAsia="Times New Roman" w:cstheme="minorHAnsi"/>
+          <w:kern w:val="0"/>
+          <w:lang w:eastAsia="en-GB"/>
+          <w14:ligatures w14:val="none"/>
+        </w:rPr>
+        <w:t>NatureSonic</w:t>
+      </w:r>
+      <w:proofErr w:type="spellEnd"/>
+      <w:r>
+        <w:rPr>
+          <w:rFonts w:eastAsia="Times New Roman" w:cstheme="minorHAnsi"/>
+          <w:kern w:val="0"/>
+          <w:lang w:eastAsia="en-GB"/>
+          <w14:ligatures w14:val="none"/>
+        </w:rPr>
+        <w:t xml:space="preserve"> Navigator</w:t>
+      </w:r>
+    </w:p>
+    <w:p>
+      <w:pPr>
+        <w:numPr>
+          <w:ilvl w:val="0"/>
+          <w:numId w:val="1"/>
+        </w:numPr>
+        <w:spacing w:before="100" w:beforeAutospacing="1" w:after="100" w:afterAutospacing="1" w:line="240" w:lineRule="auto"/>
+        <w:rPr>
+          <w:rFonts w:eastAsia="Times New Roman" w:cstheme="minorHAnsi"/>
+          <w:kern w:val="0"/>
+          <w:lang w:eastAsia="en-GB"/>
+          <w14:ligatures w14:val="none"/>
+        </w:rPr>
+      </w:pPr>
+      <w:proofErr w:type="spellStart"/>
+      <w:r>
+        <w:rPr>
+          <w:rFonts w:eastAsia="Times New Roman" w:cstheme="minorHAnsi"/>
+          <w:kern w:val="0"/>
+          <w:lang w:eastAsia="en-GB"/>
+          <w14:ligatures w14:val="none"/>
+        </w:rPr>
+        <w:t>WildlifeWatch</w:t>
+      </w:r>
+      <w:proofErr w:type="spellEnd"/>
+      <w:r>
+        <w:rPr>
+          <w:rFonts w:eastAsia="Times New Roman" w:cstheme="minorHAnsi"/>
+          <w:kern w:val="0"/>
+          <w:lang w:eastAsia="en-GB"/>
+          <w14:ligatures w14:val="none"/>
+        </w:rPr>
+        <w:t xml:space="preserve"> Pro</w:t>
+      </w:r>
+    </w:p>
+    <w:p>
+      <w:pPr>
+        <w:numPr>
+          <w:ilvl w:val="0"/>
+          <w:numId w:val="1"/>
+        </w:numPr>
+        <w:spacing w:before="100" w:beforeAutospacing="1" w:after="100" w:afterAutospacing="1" w:line="240" w:lineRule="auto"/>
+        <w:rPr>
+          <w:rFonts w:eastAsia="Times New Roman" w:cstheme="minorHAnsi"/>
+          <w:kern w:val="0"/>
+          <w:lang w:eastAsia="en-GB"/>
+          <w14:ligatures w14:val="none"/>
+        </w:rPr>
+      </w:pPr>
+      <w:proofErr w:type="spellStart"/>
+      <w:r>
+        <w:rPr>
+          <w:rFonts w:eastAsia="Times New Roman" w:cstheme="minorHAnsi"/>
+          <w:kern w:val="0"/>
+          <w:lang w:eastAsia="en-GB"/>
+          <w14:ligatures w14:val="none"/>
+        </w:rPr>
+        <w:t>AussieBioVoice</w:t>
+      </w:r>
+      <w:proofErr w:type="spellEnd"/>
+      <w:r>
+        <w:rPr>
+          <w:rFonts w:eastAsia="Times New Roman" w:cstheme="minorHAnsi"/>
+          <w:kern w:val="0"/>
+          <w:lang w:eastAsia="en-GB"/>
+          <w14:ligatures w14:val="none"/>
+        </w:rPr>
+        <w:t xml:space="preserve"> Scout</w:t>
       </w:r>
     </w:p>
     <w:p>
@@ -717,14 +860,25 @@
           <w14:ligatures w14:val="none"/>
         </w:rPr>
       </w:pPr>
-      <w:r>
-        <w:rPr>
-          <w:rFonts w:eastAsia="Times New Roman" w:cstheme="minorHAnsi"/>
-          <w:kern w:val="0"/>
-          <w:lang w:eastAsia="en-GB"/>
-          <w14:ligatures w14:val="none"/>
-        </w:rPr>
-        <w:t>EcoWild Tracker</w:t>
+      <w:proofErr w:type="spellStart"/>
+      <w:r>
+        <w:rPr>
+          <w:rFonts w:eastAsia="Times New Roman" w:cstheme="minorHAnsi"/>
+          <w:kern w:val="0"/>
+          <w:lang w:eastAsia="en-GB"/>
+          <w14:ligatures w14:val="none"/>
+        </w:rPr>
+        <w:t>EcoWild</w:t>
+      </w:r>
+      <w:proofErr w:type="spellEnd"/>
+      <w:r>
+        <w:rPr>
+          <w:rFonts w:eastAsia="Times New Roman" w:cstheme="minorHAnsi"/>
+          <w:kern w:val="0"/>
+          <w:lang w:eastAsia="en-GB"/>
+          <w14:ligatures w14:val="none"/>
+        </w:rPr>
+        <w:t xml:space="preserve"> Tracker</w:t>
       </w:r>
     </w:p>
     <w:p>
@@ -765,62 +919,95 @@
           <w14:ligatures w14:val="none"/>
         </w:rPr>
       </w:pPr>
-      <w:r>
-        <w:rPr>
-          <w:rFonts w:eastAsia="Times New Roman" w:cstheme="minorHAnsi"/>
-          <w:kern w:val="0"/>
-          <w:lang w:eastAsia="en-GB"/>
-          <w14:ligatures w14:val="none"/>
-        </w:rPr>
-        <w:t>AustraliaSound Seeker</w:t>
-      </w:r>
-    </w:p>
-    <w:p>
-      <w:pPr>
-        <w:numPr>
-          <w:ilvl w:val="0"/>
-          <w:numId w:val="1"/>
-        </w:numPr>
-        <w:spacing w:before="100" w:beforeAutospacing="1" w:after="100" w:afterAutospacing="1" w:line="240" w:lineRule="auto"/>
-        <w:rPr>
-          <w:rFonts w:eastAsia="Times New Roman" w:cstheme="minorHAnsi"/>
-          <w:kern w:val="0"/>
-          <w:lang w:eastAsia="en-GB"/>
-          <w14:ligatures w14:val="none"/>
-        </w:rPr>
-      </w:pPr>
-      <w:r>
-        <w:rPr>
-          <w:rFonts w:eastAsia="Times New Roman" w:cstheme="minorHAnsi"/>
-          <w:kern w:val="0"/>
-          <w:lang w:eastAsia="en-GB"/>
-          <w14:ligatures w14:val="none"/>
-        </w:rPr>
-        <w:t>WildWhisper Explorer</w:t>
-      </w:r>
-    </w:p>
-    <w:p>
-      <w:pPr>
-        <w:numPr>
-          <w:ilvl w:val="0"/>
-          <w:numId w:val="1"/>
-        </w:numPr>
-        <w:spacing w:before="100" w:beforeAutospacing="1" w:after="100" w:afterAutospacing="1" w:line="240" w:lineRule="auto"/>
-        <w:rPr>
-          <w:rFonts w:eastAsia="Times New Roman" w:cstheme="minorHAnsi"/>
-          <w:kern w:val="0"/>
-          <w:lang w:eastAsia="en-GB"/>
-          <w14:ligatures w14:val="none"/>
-        </w:rPr>
-      </w:pPr>
-      <w:r>
-        <w:rPr>
-          <w:rFonts w:eastAsia="Times New Roman" w:cstheme="minorHAnsi"/>
-          <w:kern w:val="0"/>
-          <w:lang w:eastAsia="en-GB"/>
-          <w14:ligatures w14:val="none"/>
-        </w:rPr>
-        <w:t>BioVoice Reconnaissance</w:t>
+      <w:proofErr w:type="spellStart"/>
+      <w:r>
+        <w:rPr>
+          <w:rFonts w:eastAsia="Times New Roman" w:cstheme="minorHAnsi"/>
+          <w:kern w:val="0"/>
+          <w:lang w:eastAsia="en-GB"/>
+          <w14:ligatures w14:val="none"/>
+        </w:rPr>
+        <w:t>AustraliaSound</w:t>
+      </w:r>
+      <w:proofErr w:type="spellEnd"/>
+      <w:r>
+        <w:rPr>
+          <w:rFonts w:eastAsia="Times New Roman" w:cstheme="minorHAnsi"/>
+          <w:kern w:val="0"/>
+          <w:lang w:eastAsia="en-GB"/>
+          <w14:ligatures w14:val="none"/>
+        </w:rPr>
+        <w:t xml:space="preserve"> Seeker</w:t>
+      </w:r>
+    </w:p>
+    <w:p>
+      <w:pPr>
+        <w:numPr>
+          <w:ilvl w:val="0"/>
+          <w:numId w:val="1"/>
+        </w:numPr>
+        <w:spacing w:before="100" w:beforeAutospacing="1" w:after="100" w:afterAutospacing="1" w:line="240" w:lineRule="auto"/>
+        <w:rPr>
+          <w:rFonts w:eastAsia="Times New Roman" w:cstheme="minorHAnsi"/>
+          <w:kern w:val="0"/>
+          <w:lang w:eastAsia="en-GB"/>
+          <w14:ligatures w14:val="none"/>
+        </w:rPr>
+      </w:pPr>
+      <w:proofErr w:type="spellStart"/>
+      <w:r>
+        <w:rPr>
+          <w:rFonts w:eastAsia="Times New Roman" w:cstheme="minorHAnsi"/>
+          <w:kern w:val="0"/>
+          <w:lang w:eastAsia="en-GB"/>
+          <w14:ligatures w14:val="none"/>
+        </w:rPr>
+        <w:t>WildWhisper</w:t>
+      </w:r>
+      <w:proofErr w:type="spellEnd"/>
+      <w:r>
+        <w:rPr>
+          <w:rFonts w:eastAsia="Times New Roman" w:cstheme="minorHAnsi"/>
+          <w:kern w:val="0"/>
+          <w:lang w:eastAsia="en-GB"/>
+          <w14:ligatures w14:val="none"/>
+        </w:rPr>
+        <w:t xml:space="preserve"> Explorer</w:t>
+      </w:r>
+    </w:p>
+    <w:p>
+      <w:pPr>
+        <w:numPr>
+          <w:ilvl w:val="0"/>
+          <w:numId w:val="1"/>
+        </w:numPr>
+        <w:spacing w:before="100" w:beforeAutospacing="1" w:after="100" w:afterAutospacing="1" w:line="240" w:lineRule="auto"/>
+        <w:rPr>
+          <w:rFonts w:eastAsia="Times New Roman" w:cstheme="minorHAnsi"/>
+          <w:kern w:val="0"/>
+          <w:lang w:eastAsia="en-GB"/>
+          <w14:ligatures w14:val="none"/>
+        </w:rPr>
+      </w:pPr>
+      <w:proofErr w:type="spellStart"/>
+      <w:r>
+        <w:rPr>
+          <w:rFonts w:eastAsia="Times New Roman" w:cstheme="minorHAnsi"/>
+          <w:kern w:val="0"/>
+          <w:lang w:eastAsia="en-GB"/>
+          <w14:ligatures w14:val="none"/>
+        </w:rPr>
+        <w:t>BioVoice</w:t>
+      </w:r>
+      <w:proofErr w:type="spellEnd"/>
+      <w:r>
+        <w:rPr>
+          <w:rFonts w:eastAsia="Times New Roman" w:cstheme="minorHAnsi"/>
+          <w:kern w:val="0"/>
+          <w:lang w:eastAsia="en-GB"/>
+          <w14:ligatures w14:val="none"/>
+        </w:rPr>
+        <w:t xml:space="preserve"> Reconnaissance</w:t>
       </w:r>
     </w:p>
     <w:p>
@@ -861,6 +1048,7 @@
           <w14:ligatures w14:val="none"/>
         </w:rPr>
       </w:pPr>
+      <w:proofErr w:type="spellStart"/>
       <w:r>
         <w:rPr>
           <w:rFonts w:eastAsia="Times New Roman" w:cstheme="minorHAnsi"/>
@@ -870,29 +1058,41 @@
         </w:rPr>
         <w:t>WildSoundVenture</w:t>
       </w:r>
-    </w:p>
-    <w:p>
-      <w:pPr>
-        <w:numPr>
-          <w:ilvl w:val="0"/>
-          <w:numId w:val="1"/>
-        </w:numPr>
-        <w:spacing w:before="100" w:beforeAutospacing="1" w:after="100" w:afterAutospacing="1" w:line="240" w:lineRule="auto"/>
-        <w:rPr>
-          <w:rFonts w:eastAsia="Times New Roman" w:cstheme="minorHAnsi"/>
-          <w:kern w:val="0"/>
-          <w:lang w:eastAsia="en-GB"/>
-          <w14:ligatures w14:val="none"/>
-        </w:rPr>
-      </w:pPr>
-      <w:r>
-        <w:rPr>
-          <w:rFonts w:eastAsia="Times New Roman" w:cstheme="minorHAnsi"/>
-          <w:kern w:val="0"/>
-          <w:lang w:eastAsia="en-GB"/>
-          <w14:ligatures w14:val="none"/>
-        </w:rPr>
-        <w:t>NatureSound Trekker</w:t>
+      <w:proofErr w:type="spellEnd"/>
+    </w:p>
+    <w:p>
+      <w:pPr>
+        <w:numPr>
+          <w:ilvl w:val="0"/>
+          <w:numId w:val="1"/>
+        </w:numPr>
+        <w:spacing w:before="100" w:beforeAutospacing="1" w:after="100" w:afterAutospacing="1" w:line="240" w:lineRule="auto"/>
+        <w:rPr>
+          <w:rFonts w:eastAsia="Times New Roman" w:cstheme="minorHAnsi"/>
+          <w:kern w:val="0"/>
+          <w:lang w:eastAsia="en-GB"/>
+          <w14:ligatures w14:val="none"/>
+        </w:rPr>
+      </w:pPr>
+      <w:proofErr w:type="spellStart"/>
+      <w:r>
+        <w:rPr>
+          <w:rFonts w:eastAsia="Times New Roman" w:cstheme="minorHAnsi"/>
+          <w:kern w:val="0"/>
+          <w:lang w:eastAsia="en-GB"/>
+          <w14:ligatures w14:val="none"/>
+        </w:rPr>
+        <w:t>NatureSound</w:t>
+      </w:r>
+      <w:proofErr w:type="spellEnd"/>
+      <w:r>
+        <w:rPr>
+          <w:rFonts w:eastAsia="Times New Roman" w:cstheme="minorHAnsi"/>
+          <w:kern w:val="0"/>
+          <w:lang w:eastAsia="en-GB"/>
+          <w14:ligatures w14:val="none"/>
+        </w:rPr>
+        <w:t xml:space="preserve"> Trekker</w:t>
       </w:r>
     </w:p>
     <w:p>
@@ -933,38 +1133,60 @@
           <w14:ligatures w14:val="none"/>
         </w:rPr>
       </w:pPr>
-      <w:r>
-        <w:rPr>
-          <w:rFonts w:eastAsia="Times New Roman" w:cstheme="minorHAnsi"/>
-          <w:kern w:val="0"/>
-          <w:lang w:eastAsia="en-GB"/>
-          <w14:ligatures w14:val="none"/>
-        </w:rPr>
-        <w:t>BioSonic Outback Scout</w:t>
-      </w:r>
-    </w:p>
-    <w:p>
-      <w:pPr>
-        <w:numPr>
-          <w:ilvl w:val="0"/>
-          <w:numId w:val="1"/>
-        </w:numPr>
-        <w:spacing w:before="100" w:beforeAutospacing="1" w:after="100" w:afterAutospacing="1" w:line="240" w:lineRule="auto"/>
-        <w:rPr>
-          <w:rFonts w:eastAsia="Times New Roman" w:cstheme="minorHAnsi"/>
-          <w:kern w:val="0"/>
-          <w:lang w:eastAsia="en-GB"/>
-          <w14:ligatures w14:val="none"/>
-        </w:rPr>
-      </w:pPr>
-      <w:r>
-        <w:rPr>
-          <w:rFonts w:eastAsia="Times New Roman" w:cstheme="minorHAnsi"/>
-          <w:kern w:val="0"/>
-          <w:lang w:eastAsia="en-GB"/>
-          <w14:ligatures w14:val="none"/>
-        </w:rPr>
-        <w:t>FaunaTrack Pro</w:t>
+      <w:proofErr w:type="spellStart"/>
+      <w:r>
+        <w:rPr>
+          <w:rFonts w:eastAsia="Times New Roman" w:cstheme="minorHAnsi"/>
+          <w:kern w:val="0"/>
+          <w:lang w:eastAsia="en-GB"/>
+          <w14:ligatures w14:val="none"/>
+        </w:rPr>
+        <w:t>BioSonic</w:t>
+      </w:r>
+      <w:proofErr w:type="spellEnd"/>
+      <w:r>
+        <w:rPr>
+          <w:rFonts w:eastAsia="Times New Roman" w:cstheme="minorHAnsi"/>
+          <w:kern w:val="0"/>
+          <w:lang w:eastAsia="en-GB"/>
+          <w14:ligatures w14:val="none"/>
+        </w:rPr>
+        <w:t xml:space="preserve"> Outback Scout</w:t>
+      </w:r>
+    </w:p>
+    <w:p>
+      <w:pPr>
+        <w:numPr>
+          <w:ilvl w:val="0"/>
+          <w:numId w:val="1"/>
+        </w:numPr>
+        <w:spacing w:before="100" w:beforeAutospacing="1" w:after="100" w:afterAutospacing="1" w:line="240" w:lineRule="auto"/>
+        <w:rPr>
+          <w:rFonts w:eastAsia="Times New Roman" w:cstheme="minorHAnsi"/>
+          <w:kern w:val="0"/>
+          <w:lang w:eastAsia="en-GB"/>
+          <w14:ligatures w14:val="none"/>
+        </w:rPr>
+      </w:pPr>
+      <w:proofErr w:type="spellStart"/>
+      <w:r>
+        <w:rPr>
+          <w:rFonts w:eastAsia="Times New Roman" w:cstheme="minorHAnsi"/>
+          <w:kern w:val="0"/>
+          <w:lang w:eastAsia="en-GB"/>
+          <w14:ligatures w14:val="none"/>
+        </w:rPr>
+        <w:t>FaunaTrack</w:t>
+      </w:r>
+      <w:proofErr w:type="spellEnd"/>
+      <w:r>
+        <w:rPr>
+          <w:rFonts w:eastAsia="Times New Roman" w:cstheme="minorHAnsi"/>
+          <w:kern w:val="0"/>
+          <w:lang w:eastAsia="en-GB"/>
+          <w14:ligatures w14:val="none"/>
+        </w:rPr>
+        <w:t xml:space="preserve"> Pro</w:t>
       </w:r>
     </w:p>
     <w:p>
@@ -1005,6 +1227,7 @@
           <w14:ligatures w14:val="none"/>
         </w:rPr>
       </w:pPr>
+      <w:proofErr w:type="spellStart"/>
       <w:r>
         <w:rPr>
           <w:rFonts w:eastAsia="Times New Roman" w:cstheme="minorHAnsi"/>
@@ -1013,175 +1236,262 @@
           <w14:ligatures w14:val="none"/>
         </w:rPr>
         <w:lastRenderedPageBreak/>
-        <w:t>EcoSonic Safari</w:t>
-      </w:r>
-    </w:p>
-    <w:p>
-      <w:pPr>
-        <w:numPr>
-          <w:ilvl w:val="0"/>
-          <w:numId w:val="1"/>
-        </w:numPr>
-        <w:spacing w:before="100" w:beforeAutospacing="1" w:after="100" w:afterAutospacing="1" w:line="240" w:lineRule="auto"/>
-        <w:rPr>
-          <w:rFonts w:eastAsia="Times New Roman" w:cstheme="minorHAnsi"/>
-          <w:kern w:val="0"/>
-          <w:lang w:eastAsia="en-GB"/>
-          <w14:ligatures w14:val="none"/>
-        </w:rPr>
-      </w:pPr>
-      <w:r>
-        <w:rPr>
-          <w:rFonts w:eastAsia="Times New Roman" w:cstheme="minorHAnsi"/>
-          <w:kern w:val="0"/>
-          <w:lang w:eastAsia="en-GB"/>
-          <w14:ligatures w14:val="none"/>
-        </w:rPr>
-        <w:t>WildVoice Australia</w:t>
-      </w:r>
-    </w:p>
-    <w:p>
-      <w:pPr>
-        <w:numPr>
-          <w:ilvl w:val="0"/>
-          <w:numId w:val="1"/>
-        </w:numPr>
-        <w:spacing w:before="100" w:beforeAutospacing="1" w:after="100" w:afterAutospacing="1" w:line="240" w:lineRule="auto"/>
-        <w:rPr>
-          <w:rFonts w:eastAsia="Times New Roman" w:cstheme="minorHAnsi"/>
-          <w:kern w:val="0"/>
-          <w:lang w:eastAsia="en-GB"/>
-          <w14:ligatures w14:val="none"/>
-        </w:rPr>
-      </w:pPr>
-      <w:r>
-        <w:rPr>
-          <w:rFonts w:eastAsia="Times New Roman" w:cstheme="minorHAnsi"/>
-          <w:kern w:val="0"/>
-          <w:lang w:eastAsia="en-GB"/>
-          <w14:ligatures w14:val="none"/>
-        </w:rPr>
-        <w:t>AnimalSound Expedition</w:t>
-      </w:r>
-    </w:p>
-    <w:p>
-      <w:pPr>
-        <w:numPr>
-          <w:ilvl w:val="0"/>
-          <w:numId w:val="1"/>
-        </w:numPr>
-        <w:spacing w:before="100" w:beforeAutospacing="1" w:after="100" w:afterAutospacing="1" w:line="240" w:lineRule="auto"/>
-        <w:rPr>
-          <w:rFonts w:eastAsia="Times New Roman" w:cstheme="minorHAnsi"/>
-          <w:kern w:val="0"/>
-          <w:lang w:eastAsia="en-GB"/>
-          <w14:ligatures w14:val="none"/>
-        </w:rPr>
-      </w:pPr>
-      <w:r>
-        <w:rPr>
-          <w:rFonts w:eastAsia="Times New Roman" w:cstheme="minorHAnsi"/>
-          <w:kern w:val="0"/>
-          <w:lang w:eastAsia="en-GB"/>
-          <w14:ligatures w14:val="none"/>
-        </w:rPr>
-        <w:t>NatureVoice Mapper</w:t>
-      </w:r>
-    </w:p>
-    <w:p>
-      <w:pPr>
-        <w:numPr>
-          <w:ilvl w:val="0"/>
-          <w:numId w:val="1"/>
-        </w:numPr>
-        <w:spacing w:before="100" w:beforeAutospacing="1" w:after="100" w:afterAutospacing="1" w:line="240" w:lineRule="auto"/>
-        <w:rPr>
-          <w:rFonts w:eastAsia="Times New Roman" w:cstheme="minorHAnsi"/>
-          <w:kern w:val="0"/>
-          <w:lang w:eastAsia="en-GB"/>
-          <w14:ligatures w14:val="none"/>
-        </w:rPr>
-      </w:pPr>
-      <w:r>
-        <w:rPr>
-          <w:rFonts w:eastAsia="Times New Roman" w:cstheme="minorHAnsi"/>
-          <w:kern w:val="0"/>
-          <w:lang w:eastAsia="en-GB"/>
-          <w14:ligatures w14:val="none"/>
-        </w:rPr>
-        <w:t>WildlifeWave Pro</w:t>
-      </w:r>
-    </w:p>
-    <w:p>
-      <w:pPr>
-        <w:numPr>
-          <w:ilvl w:val="0"/>
-          <w:numId w:val="1"/>
-        </w:numPr>
-        <w:spacing w:before="100" w:beforeAutospacing="1" w:after="100" w:afterAutospacing="1" w:line="240" w:lineRule="auto"/>
-        <w:rPr>
-          <w:rFonts w:eastAsia="Times New Roman" w:cstheme="minorHAnsi"/>
-          <w:kern w:val="0"/>
-          <w:lang w:eastAsia="en-GB"/>
-          <w14:ligatures w14:val="none"/>
-        </w:rPr>
-      </w:pPr>
-      <w:r>
-        <w:rPr>
-          <w:rFonts w:eastAsia="Times New Roman" w:cstheme="minorHAnsi"/>
-          <w:kern w:val="0"/>
-          <w:lang w:eastAsia="en-GB"/>
-          <w14:ligatures w14:val="none"/>
-        </w:rPr>
-        <w:t>AussieBio Acoustics</w:t>
-      </w:r>
-    </w:p>
-    <w:p>
-      <w:pPr>
-        <w:numPr>
-          <w:ilvl w:val="0"/>
-          <w:numId w:val="1"/>
-        </w:numPr>
-        <w:spacing w:before="100" w:beforeAutospacing="1" w:after="100" w:afterAutospacing="1" w:line="240" w:lineRule="auto"/>
-        <w:rPr>
-          <w:rFonts w:eastAsia="Times New Roman" w:cstheme="minorHAnsi"/>
-          <w:kern w:val="0"/>
-          <w:lang w:eastAsia="en-GB"/>
-          <w14:ligatures w14:val="none"/>
-        </w:rPr>
-      </w:pPr>
-      <w:r>
-        <w:rPr>
-          <w:rFonts w:eastAsia="Times New Roman" w:cstheme="minorHAnsi"/>
-          <w:kern w:val="0"/>
-          <w:lang w:eastAsia="en-GB"/>
-          <w14:ligatures w14:val="none"/>
-        </w:rPr>
-        <w:t>SoundSafari Scout</w:t>
-      </w:r>
-    </w:p>
-    <w:p>
-      <w:pPr>
-        <w:numPr>
-          <w:ilvl w:val="0"/>
-          <w:numId w:val="1"/>
-        </w:numPr>
-        <w:spacing w:before="100" w:beforeAutospacing="1" w:after="100" w:afterAutospacing="1" w:line="240" w:lineRule="auto"/>
-        <w:rPr>
-          <w:rFonts w:eastAsia="Times New Roman" w:cstheme="minorHAnsi"/>
-          <w:kern w:val="0"/>
-          <w:lang w:eastAsia="en-GB"/>
-          <w14:ligatures w14:val="none"/>
-        </w:rPr>
-      </w:pPr>
-      <w:r>
-        <w:rPr>
-          <w:rFonts w:eastAsia="Times New Roman" w:cstheme="minorHAnsi"/>
-          <w:kern w:val="0"/>
-          <w:lang w:eastAsia="en-GB"/>
-          <w14:ligatures w14:val="none"/>
-        </w:rPr>
-        <w:t>EcoWild Sound Discover</w:t>
+        <w:t>EcoSonic</w:t>
+      </w:r>
+      <w:proofErr w:type="spellEnd"/>
+      <w:r>
+        <w:rPr>
+          <w:rFonts w:eastAsia="Times New Roman" w:cstheme="minorHAnsi"/>
+          <w:kern w:val="0"/>
+          <w:lang w:eastAsia="en-GB"/>
+          <w14:ligatures w14:val="none"/>
+        </w:rPr>
+        <w:t xml:space="preserve"> Safari</w:t>
+      </w:r>
+    </w:p>
+    <w:p>
+      <w:pPr>
+        <w:numPr>
+          <w:ilvl w:val="0"/>
+          <w:numId w:val="1"/>
+        </w:numPr>
+        <w:spacing w:before="100" w:beforeAutospacing="1" w:after="100" w:afterAutospacing="1" w:line="240" w:lineRule="auto"/>
+        <w:rPr>
+          <w:rFonts w:eastAsia="Times New Roman" w:cstheme="minorHAnsi"/>
+          <w:kern w:val="0"/>
+          <w:lang w:eastAsia="en-GB"/>
+          <w14:ligatures w14:val="none"/>
+        </w:rPr>
+      </w:pPr>
+      <w:proofErr w:type="spellStart"/>
+      <w:r>
+        <w:rPr>
+          <w:rFonts w:eastAsia="Times New Roman" w:cstheme="minorHAnsi"/>
+          <w:kern w:val="0"/>
+          <w:lang w:eastAsia="en-GB"/>
+          <w14:ligatures w14:val="none"/>
+        </w:rPr>
+        <w:t>WildVoice</w:t>
+      </w:r>
+      <w:proofErr w:type="spellEnd"/>
+      <w:r>
+        <w:rPr>
+          <w:rFonts w:eastAsia="Times New Roman" w:cstheme="minorHAnsi"/>
+          <w:kern w:val="0"/>
+          <w:lang w:eastAsia="en-GB"/>
+          <w14:ligatures w14:val="none"/>
+        </w:rPr>
+        <w:t xml:space="preserve"> Australia</w:t>
+      </w:r>
+    </w:p>
+    <w:p>
+      <w:pPr>
+        <w:numPr>
+          <w:ilvl w:val="0"/>
+          <w:numId w:val="1"/>
+        </w:numPr>
+        <w:spacing w:before="100" w:beforeAutospacing="1" w:after="100" w:afterAutospacing="1" w:line="240" w:lineRule="auto"/>
+        <w:rPr>
+          <w:rFonts w:eastAsia="Times New Roman" w:cstheme="minorHAnsi"/>
+          <w:kern w:val="0"/>
+          <w:lang w:eastAsia="en-GB"/>
+          <w14:ligatures w14:val="none"/>
+        </w:rPr>
+      </w:pPr>
+      <w:proofErr w:type="spellStart"/>
+      <w:r>
+        <w:rPr>
+          <w:rFonts w:eastAsia="Times New Roman" w:cstheme="minorHAnsi"/>
+          <w:kern w:val="0"/>
+          <w:lang w:eastAsia="en-GB"/>
+          <w14:ligatures w14:val="none"/>
+        </w:rPr>
+        <w:t>AnimalSound</w:t>
+      </w:r>
+      <w:proofErr w:type="spellEnd"/>
+      <w:r>
+        <w:rPr>
+          <w:rFonts w:eastAsia="Times New Roman" w:cstheme="minorHAnsi"/>
+          <w:kern w:val="0"/>
+          <w:lang w:eastAsia="en-GB"/>
+          <w14:ligatures w14:val="none"/>
+        </w:rPr>
+        <w:t xml:space="preserve"> Expedition</w:t>
+      </w:r>
+    </w:p>
+    <w:p>
+      <w:pPr>
+        <w:numPr>
+          <w:ilvl w:val="0"/>
+          <w:numId w:val="1"/>
+        </w:numPr>
+        <w:spacing w:before="100" w:beforeAutospacing="1" w:after="100" w:afterAutospacing="1" w:line="240" w:lineRule="auto"/>
+        <w:rPr>
+          <w:rFonts w:eastAsia="Times New Roman" w:cstheme="minorHAnsi"/>
+          <w:kern w:val="0"/>
+          <w:lang w:eastAsia="en-GB"/>
+          <w14:ligatures w14:val="none"/>
+        </w:rPr>
+      </w:pPr>
+      <w:proofErr w:type="spellStart"/>
+      <w:r>
+        <w:rPr>
+          <w:rFonts w:eastAsia="Times New Roman" w:cstheme="minorHAnsi"/>
+          <w:kern w:val="0"/>
+          <w:lang w:eastAsia="en-GB"/>
+          <w14:ligatures w14:val="none"/>
+        </w:rPr>
+        <w:t>NatureVoice</w:t>
+      </w:r>
+      <w:proofErr w:type="spellEnd"/>
+      <w:r>
+        <w:rPr>
+          <w:rFonts w:eastAsia="Times New Roman" w:cstheme="minorHAnsi"/>
+          <w:kern w:val="0"/>
+          <w:lang w:eastAsia="en-GB"/>
+          <w14:ligatures w14:val="none"/>
+        </w:rPr>
+        <w:t xml:space="preserve"> Mapper</w:t>
+      </w:r>
+    </w:p>
+    <w:p>
+      <w:pPr>
+        <w:numPr>
+          <w:ilvl w:val="0"/>
+          <w:numId w:val="1"/>
+        </w:numPr>
+        <w:spacing w:before="100" w:beforeAutospacing="1" w:after="100" w:afterAutospacing="1" w:line="240" w:lineRule="auto"/>
+        <w:rPr>
+          <w:rFonts w:eastAsia="Times New Roman" w:cstheme="minorHAnsi"/>
+          <w:kern w:val="0"/>
+          <w:lang w:eastAsia="en-GB"/>
+          <w14:ligatures w14:val="none"/>
+        </w:rPr>
+      </w:pPr>
+      <w:proofErr w:type="spellStart"/>
+      <w:r>
+        <w:rPr>
+          <w:rFonts w:eastAsia="Times New Roman" w:cstheme="minorHAnsi"/>
+          <w:kern w:val="0"/>
+          <w:lang w:eastAsia="en-GB"/>
+          <w14:ligatures w14:val="none"/>
+        </w:rPr>
+        <w:t>WildlifeWave</w:t>
+      </w:r>
+      <w:proofErr w:type="spellEnd"/>
+      <w:r>
+        <w:rPr>
+          <w:rFonts w:eastAsia="Times New Roman" w:cstheme="minorHAnsi"/>
+          <w:kern w:val="0"/>
+          <w:lang w:eastAsia="en-GB"/>
+          <w14:ligatures w14:val="none"/>
+        </w:rPr>
+        <w:t xml:space="preserve"> Pro</w:t>
+      </w:r>
+    </w:p>
+    <w:p>
+      <w:pPr>
+        <w:numPr>
+          <w:ilvl w:val="0"/>
+          <w:numId w:val="1"/>
+        </w:numPr>
+        <w:spacing w:before="100" w:beforeAutospacing="1" w:after="100" w:afterAutospacing="1" w:line="240" w:lineRule="auto"/>
+        <w:rPr>
+          <w:rFonts w:eastAsia="Times New Roman" w:cstheme="minorHAnsi"/>
+          <w:kern w:val="0"/>
+          <w:lang w:eastAsia="en-GB"/>
+          <w14:ligatures w14:val="none"/>
+        </w:rPr>
+      </w:pPr>
+      <w:proofErr w:type="spellStart"/>
+      <w:r>
+        <w:rPr>
+          <w:rFonts w:eastAsia="Times New Roman" w:cstheme="minorHAnsi"/>
+          <w:kern w:val="0"/>
+          <w:lang w:eastAsia="en-GB"/>
+          <w14:ligatures w14:val="none"/>
+        </w:rPr>
+        <w:t>AussieBio</w:t>
+      </w:r>
+      <w:proofErr w:type="spellEnd"/>
+      <w:r>
+        <w:rPr>
+          <w:rFonts w:eastAsia="Times New Roman" w:cstheme="minorHAnsi"/>
+          <w:kern w:val="0"/>
+          <w:lang w:eastAsia="en-GB"/>
+          <w14:ligatures w14:val="none"/>
+        </w:rPr>
+        <w:t xml:space="preserve"> Acoustics</w:t>
+      </w:r>
+    </w:p>
+    <w:p>
+      <w:pPr>
+        <w:numPr>
+          <w:ilvl w:val="0"/>
+          <w:numId w:val="1"/>
+        </w:numPr>
+        <w:spacing w:before="100" w:beforeAutospacing="1" w:after="100" w:afterAutospacing="1" w:line="240" w:lineRule="auto"/>
+        <w:rPr>
+          <w:rFonts w:eastAsia="Times New Roman" w:cstheme="minorHAnsi"/>
+          <w:kern w:val="0"/>
+          <w:lang w:eastAsia="en-GB"/>
+          <w14:ligatures w14:val="none"/>
+        </w:rPr>
+      </w:pPr>
+      <w:proofErr w:type="spellStart"/>
+      <w:r>
+        <w:rPr>
+          <w:rFonts w:eastAsia="Times New Roman" w:cstheme="minorHAnsi"/>
+          <w:kern w:val="0"/>
+          <w:lang w:eastAsia="en-GB"/>
+          <w14:ligatures w14:val="none"/>
+        </w:rPr>
+        <w:t>SoundSafari</w:t>
+      </w:r>
+      <w:proofErr w:type="spellEnd"/>
+      <w:r>
+        <w:rPr>
+          <w:rFonts w:eastAsia="Times New Roman" w:cstheme="minorHAnsi"/>
+          <w:kern w:val="0"/>
+          <w:lang w:eastAsia="en-GB"/>
+          <w14:ligatures w14:val="none"/>
+        </w:rPr>
+        <w:t xml:space="preserve"> Scout</w:t>
+      </w:r>
+    </w:p>
+    <w:p>
+      <w:pPr>
+        <w:numPr>
+          <w:ilvl w:val="0"/>
+          <w:numId w:val="1"/>
+        </w:numPr>
+        <w:spacing w:before="100" w:beforeAutospacing="1" w:after="100" w:afterAutospacing="1" w:line="240" w:lineRule="auto"/>
+        <w:rPr>
+          <w:rFonts w:eastAsia="Times New Roman" w:cstheme="minorHAnsi"/>
+          <w:kern w:val="0"/>
+          <w:lang w:eastAsia="en-GB"/>
+          <w14:ligatures w14:val="none"/>
+        </w:rPr>
+      </w:pPr>
+      <w:proofErr w:type="spellStart"/>
+      <w:r>
+        <w:rPr>
+          <w:rFonts w:eastAsia="Times New Roman" w:cstheme="minorHAnsi"/>
+          <w:kern w:val="0"/>
+          <w:lang w:eastAsia="en-GB"/>
+          <w14:ligatures w14:val="none"/>
+        </w:rPr>
+        <w:t>EcoWild</w:t>
+      </w:r>
+      <w:proofErr w:type="spellEnd"/>
+      <w:r>
+        <w:rPr>
+          <w:rFonts w:eastAsia="Times New Roman" w:cstheme="minorHAnsi"/>
+          <w:kern w:val="0"/>
+          <w:lang w:eastAsia="en-GB"/>
+          <w14:ligatures w14:val="none"/>
+        </w:rPr>
+        <w:t xml:space="preserve"> Sound Discover</w:t>
       </w:r>
     </w:p>
     <w:p>
@@ -1222,86 +1532,130 @@
           <w14:ligatures w14:val="none"/>
         </w:rPr>
       </w:pPr>
-      <w:r>
-        <w:rPr>
-          <w:rFonts w:eastAsia="Times New Roman" w:cstheme="minorHAnsi"/>
-          <w:kern w:val="0"/>
-          <w:lang w:eastAsia="en-GB"/>
-          <w14:ligatures w14:val="none"/>
-        </w:rPr>
-        <w:t>AustraliaSonic Explorer</w:t>
-      </w:r>
-    </w:p>
-    <w:p>
-      <w:pPr>
-        <w:numPr>
-          <w:ilvl w:val="0"/>
-          <w:numId w:val="1"/>
-        </w:numPr>
-        <w:spacing w:before="100" w:beforeAutospacing="1" w:after="100" w:afterAutospacing="1" w:line="240" w:lineRule="auto"/>
-        <w:rPr>
-          <w:rFonts w:eastAsia="Times New Roman" w:cstheme="minorHAnsi"/>
-          <w:kern w:val="0"/>
-          <w:lang w:eastAsia="en-GB"/>
-          <w14:ligatures w14:val="none"/>
-        </w:rPr>
-      </w:pPr>
-      <w:r>
-        <w:rPr>
-          <w:rFonts w:eastAsia="Times New Roman" w:cstheme="minorHAnsi"/>
-          <w:kern w:val="0"/>
-          <w:lang w:eastAsia="en-GB"/>
-          <w14:ligatures w14:val="none"/>
-        </w:rPr>
-        <w:t>WildWhisper Seeker</w:t>
-      </w:r>
-    </w:p>
-    <w:p>
-      <w:pPr>
-        <w:numPr>
-          <w:ilvl w:val="0"/>
-          <w:numId w:val="1"/>
-        </w:numPr>
-        <w:spacing w:before="100" w:beforeAutospacing="1" w:after="100" w:afterAutospacing="1" w:line="240" w:lineRule="auto"/>
-        <w:rPr>
-          <w:rFonts w:eastAsia="Times New Roman" w:cstheme="minorHAnsi"/>
-          <w:kern w:val="0"/>
-          <w:lang w:eastAsia="en-GB"/>
-          <w14:ligatures w14:val="none"/>
-        </w:rPr>
-      </w:pPr>
-      <w:r>
-        <w:rPr>
-          <w:rFonts w:eastAsia="Times New Roman" w:cstheme="minorHAnsi"/>
-          <w:kern w:val="0"/>
-          <w:lang w:eastAsia="en-GB"/>
-          <w14:ligatures w14:val="none"/>
-        </w:rPr>
-        <w:t>BioVoice Nature Scout</w:t>
-      </w:r>
-    </w:p>
-    <w:p>
-      <w:pPr>
-        <w:numPr>
-          <w:ilvl w:val="0"/>
-          <w:numId w:val="1"/>
-        </w:numPr>
-        <w:spacing w:before="100" w:beforeAutospacing="1" w:after="100" w:afterAutospacing="1" w:line="240" w:lineRule="auto"/>
-        <w:rPr>
-          <w:rFonts w:eastAsia="Times New Roman" w:cstheme="minorHAnsi"/>
-          <w:kern w:val="0"/>
-          <w:lang w:eastAsia="en-GB"/>
-          <w14:ligatures w14:val="none"/>
-        </w:rPr>
-      </w:pPr>
-      <w:r>
-        <w:rPr>
-          <w:rFonts w:eastAsia="Times New Roman" w:cstheme="minorHAnsi"/>
-          <w:kern w:val="0"/>
-          <w:lang w:eastAsia="en-GB"/>
-          <w14:ligatures w14:val="none"/>
-        </w:rPr>
-        <w:t>WildSound Discovery</w:t>
+      <w:proofErr w:type="spellStart"/>
+      <w:r>
+        <w:rPr>
+          <w:rFonts w:eastAsia="Times New Roman" w:cstheme="minorHAnsi"/>
+          <w:kern w:val="0"/>
+          <w:lang w:eastAsia="en-GB"/>
+          <w14:ligatures w14:val="none"/>
+        </w:rPr>
+        <w:t>AustraliaSonic</w:t>
+      </w:r>
+      <w:proofErr w:type="spellEnd"/>
+      <w:r>
+        <w:rPr>
+          <w:rFonts w:eastAsia="Times New Roman" w:cstheme="minorHAnsi"/>
+          <w:kern w:val="0"/>
+          <w:lang w:eastAsia="en-GB"/>
+          <w14:ligatures w14:val="none"/>
+        </w:rPr>
+        <w:t xml:space="preserve"> Explorer</w:t>
+      </w:r>
+    </w:p>
+    <w:p>
+      <w:pPr>
+        <w:numPr>
+          <w:ilvl w:val="0"/>
+          <w:numId w:val="1"/>
+        </w:numPr>
+        <w:spacing w:before="100" w:beforeAutospacing="1" w:after="100" w:afterAutospacing="1" w:line="240" w:lineRule="auto"/>
+        <w:rPr>
+          <w:rFonts w:eastAsia="Times New Roman" w:cstheme="minorHAnsi"/>
+          <w:kern w:val="0"/>
+          <w:lang w:eastAsia="en-GB"/>
+          <w14:ligatures w14:val="none"/>
+        </w:rPr>
+      </w:pPr>
+      <w:proofErr w:type="spellStart"/>
+      <w:r>
+        <w:rPr>
+          <w:rFonts w:eastAsia="Times New Roman" w:cstheme="minorHAnsi"/>
+          <w:kern w:val="0"/>
+          <w:lang w:eastAsia="en-GB"/>
+          <w14:ligatures w14:val="none"/>
+        </w:rPr>
+        <w:t>WildWhisper</w:t>
+      </w:r>
+      <w:proofErr w:type="spellEnd"/>
+      <w:r>
+        <w:rPr>
+          <w:rFonts w:eastAsia="Times New Roman" w:cstheme="minorHAnsi"/>
+          <w:kern w:val="0"/>
+          <w:lang w:eastAsia="en-GB"/>
+          <w14:ligatures w14:val="none"/>
+        </w:rPr>
+        <w:t xml:space="preserve"> Seeker</w:t>
+      </w:r>
+    </w:p>
+    <w:p>
+      <w:pPr>
+        <w:numPr>
+          <w:ilvl w:val="0"/>
+          <w:numId w:val="1"/>
+        </w:numPr>
+        <w:spacing w:before="100" w:beforeAutospacing="1" w:after="100" w:afterAutospacing="1" w:line="240" w:lineRule="auto"/>
+        <w:rPr>
+          <w:rFonts w:eastAsia="Times New Roman" w:cstheme="minorHAnsi"/>
+          <w:kern w:val="0"/>
+          <w:lang w:eastAsia="en-GB"/>
+          <w14:ligatures w14:val="none"/>
+        </w:rPr>
+      </w:pPr>
+      <w:proofErr w:type="spellStart"/>
+      <w:r>
+        <w:rPr>
+          <w:rFonts w:eastAsia="Times New Roman" w:cstheme="minorHAnsi"/>
+          <w:kern w:val="0"/>
+          <w:lang w:eastAsia="en-GB"/>
+          <w14:ligatures w14:val="none"/>
+        </w:rPr>
+        <w:t>BioVoice</w:t>
+      </w:r>
+      <w:proofErr w:type="spellEnd"/>
+      <w:r>
+        <w:rPr>
+          <w:rFonts w:eastAsia="Times New Roman" w:cstheme="minorHAnsi"/>
+          <w:kern w:val="0"/>
+          <w:lang w:eastAsia="en-GB"/>
+          <w14:ligatures w14:val="none"/>
+        </w:rPr>
+        <w:t xml:space="preserve"> Nature Scout</w:t>
+      </w:r>
+    </w:p>
+    <w:p>
+      <w:pPr>
+        <w:numPr>
+          <w:ilvl w:val="0"/>
+          <w:numId w:val="1"/>
+        </w:numPr>
+        <w:spacing w:before="100" w:beforeAutospacing="1" w:after="100" w:afterAutospacing="1" w:line="240" w:lineRule="auto"/>
+        <w:rPr>
+          <w:rFonts w:eastAsia="Times New Roman" w:cstheme="minorHAnsi"/>
+          <w:kern w:val="0"/>
+          <w:lang w:eastAsia="en-GB"/>
+          <w14:ligatures w14:val="none"/>
+        </w:rPr>
+      </w:pPr>
+      <w:proofErr w:type="spellStart"/>
+      <w:r>
+        <w:rPr>
+          <w:rFonts w:eastAsia="Times New Roman" w:cstheme="minorHAnsi"/>
+          <w:kern w:val="0"/>
+          <w:lang w:eastAsia="en-GB"/>
+          <w14:ligatures w14:val="none"/>
+        </w:rPr>
+        <w:t>WildSound</w:t>
+      </w:r>
+      <w:proofErr w:type="spellEnd"/>
+      <w:r>
+        <w:rPr>
+          <w:rFonts w:eastAsia="Times New Roman" w:cstheme="minorHAnsi"/>
+          <w:kern w:val="0"/>
+          <w:lang w:eastAsia="en-GB"/>
+          <w14:ligatures w14:val="none"/>
+        </w:rPr>
+        <w:t xml:space="preserve"> Discovery</w:t>
       </w:r>
     </w:p>
     <w:p>
@@ -1342,62 +1696,95 @@
           <w14:ligatures w14:val="none"/>
         </w:rPr>
       </w:pPr>
-      <w:r>
-        <w:rPr>
-          <w:rFonts w:eastAsia="Times New Roman" w:cstheme="minorHAnsi"/>
-          <w:kern w:val="0"/>
-          <w:lang w:eastAsia="en-GB"/>
-          <w14:ligatures w14:val="none"/>
-        </w:rPr>
-        <w:t>EcoSense Tracker</w:t>
-      </w:r>
-    </w:p>
-    <w:p>
-      <w:pPr>
-        <w:numPr>
-          <w:ilvl w:val="0"/>
-          <w:numId w:val="1"/>
-        </w:numPr>
-        <w:spacing w:before="100" w:beforeAutospacing="1" w:after="100" w:afterAutospacing="1" w:line="240" w:lineRule="auto"/>
-        <w:rPr>
-          <w:rFonts w:eastAsia="Times New Roman" w:cstheme="minorHAnsi"/>
-          <w:kern w:val="0"/>
-          <w:lang w:eastAsia="en-GB"/>
-          <w14:ligatures w14:val="none"/>
-        </w:rPr>
-      </w:pPr>
-      <w:r>
-        <w:rPr>
-          <w:rFonts w:eastAsia="Times New Roman" w:cstheme="minorHAnsi"/>
-          <w:kern w:val="0"/>
-          <w:lang w:eastAsia="en-GB"/>
-          <w14:ligatures w14:val="none"/>
-        </w:rPr>
-        <w:t>FaunaSpeak Atlas</w:t>
-      </w:r>
-    </w:p>
-    <w:p>
-      <w:pPr>
-        <w:numPr>
-          <w:ilvl w:val="0"/>
-          <w:numId w:val="1"/>
-        </w:numPr>
-        <w:spacing w:before="100" w:beforeAutospacing="1" w:after="100" w:afterAutospacing="1" w:line="240" w:lineRule="auto"/>
-        <w:rPr>
-          <w:rFonts w:eastAsia="Times New Roman" w:cstheme="minorHAnsi"/>
-          <w:kern w:val="0"/>
-          <w:lang w:eastAsia="en-GB"/>
-          <w14:ligatures w14:val="none"/>
-        </w:rPr>
-      </w:pPr>
-      <w:r>
-        <w:rPr>
-          <w:rFonts w:eastAsia="Times New Roman" w:cstheme="minorHAnsi"/>
-          <w:kern w:val="0"/>
-          <w:lang w:eastAsia="en-GB"/>
-          <w14:ligatures w14:val="none"/>
-        </w:rPr>
-        <w:t>NatureNest Adventurer</w:t>
+      <w:proofErr w:type="spellStart"/>
+      <w:r>
+        <w:rPr>
+          <w:rFonts w:eastAsia="Times New Roman" w:cstheme="minorHAnsi"/>
+          <w:kern w:val="0"/>
+          <w:lang w:eastAsia="en-GB"/>
+          <w14:ligatures w14:val="none"/>
+        </w:rPr>
+        <w:t>EcoSense</w:t>
+      </w:r>
+      <w:proofErr w:type="spellEnd"/>
+      <w:r>
+        <w:rPr>
+          <w:rFonts w:eastAsia="Times New Roman" w:cstheme="minorHAnsi"/>
+          <w:kern w:val="0"/>
+          <w:lang w:eastAsia="en-GB"/>
+          <w14:ligatures w14:val="none"/>
+        </w:rPr>
+        <w:t xml:space="preserve"> Tracker</w:t>
+      </w:r>
+    </w:p>
+    <w:p>
+      <w:pPr>
+        <w:numPr>
+          <w:ilvl w:val="0"/>
+          <w:numId w:val="1"/>
+        </w:numPr>
+        <w:spacing w:before="100" w:beforeAutospacing="1" w:after="100" w:afterAutospacing="1" w:line="240" w:lineRule="auto"/>
+        <w:rPr>
+          <w:rFonts w:eastAsia="Times New Roman" w:cstheme="minorHAnsi"/>
+          <w:kern w:val="0"/>
+          <w:lang w:eastAsia="en-GB"/>
+          <w14:ligatures w14:val="none"/>
+        </w:rPr>
+      </w:pPr>
+      <w:proofErr w:type="spellStart"/>
+      <w:r>
+        <w:rPr>
+          <w:rFonts w:eastAsia="Times New Roman" w:cstheme="minorHAnsi"/>
+          <w:kern w:val="0"/>
+          <w:lang w:eastAsia="en-GB"/>
+          <w14:ligatures w14:val="none"/>
+        </w:rPr>
+        <w:t>FaunaSpeak</w:t>
+      </w:r>
+      <w:proofErr w:type="spellEnd"/>
+      <w:r>
+        <w:rPr>
+          <w:rFonts w:eastAsia="Times New Roman" w:cstheme="minorHAnsi"/>
+          <w:kern w:val="0"/>
+          <w:lang w:eastAsia="en-GB"/>
+          <w14:ligatures w14:val="none"/>
+        </w:rPr>
+        <w:t xml:space="preserve"> Atlas</w:t>
+      </w:r>
+    </w:p>
+    <w:p>
+      <w:pPr>
+        <w:numPr>
+          <w:ilvl w:val="0"/>
+          <w:numId w:val="1"/>
+        </w:numPr>
+        <w:spacing w:before="100" w:beforeAutospacing="1" w:after="100" w:afterAutospacing="1" w:line="240" w:lineRule="auto"/>
+        <w:rPr>
+          <w:rFonts w:eastAsia="Times New Roman" w:cstheme="minorHAnsi"/>
+          <w:kern w:val="0"/>
+          <w:lang w:eastAsia="en-GB"/>
+          <w14:ligatures w14:val="none"/>
+        </w:rPr>
+      </w:pPr>
+      <w:proofErr w:type="spellStart"/>
+      <w:r>
+        <w:rPr>
+          <w:rFonts w:eastAsia="Times New Roman" w:cstheme="minorHAnsi"/>
+          <w:kern w:val="0"/>
+          <w:lang w:eastAsia="en-GB"/>
+          <w14:ligatures w14:val="none"/>
+        </w:rPr>
+        <w:t>NatureNest</w:t>
+      </w:r>
+      <w:proofErr w:type="spellEnd"/>
+      <w:r>
+        <w:rPr>
+          <w:rFonts w:eastAsia="Times New Roman" w:cstheme="minorHAnsi"/>
+          <w:kern w:val="0"/>
+          <w:lang w:eastAsia="en-GB"/>
+          <w14:ligatures w14:val="none"/>
+        </w:rPr>
+        <w:t xml:space="preserve"> Adventurer</w:t>
       </w:r>
     </w:p>
     <w:p>
@@ -1438,14 +1825,25 @@
           <w14:ligatures w14:val="none"/>
         </w:rPr>
       </w:pPr>
-      <w:r>
-        <w:rPr>
-          <w:rFonts w:eastAsia="Times New Roman" w:cstheme="minorHAnsi"/>
-          <w:kern w:val="0"/>
-          <w:lang w:eastAsia="en-GB"/>
-          <w14:ligatures w14:val="none"/>
-        </w:rPr>
-        <w:t>BioSonic Expedition</w:t>
+      <w:proofErr w:type="spellStart"/>
+      <w:r>
+        <w:rPr>
+          <w:rFonts w:eastAsia="Times New Roman" w:cstheme="minorHAnsi"/>
+          <w:kern w:val="0"/>
+          <w:lang w:eastAsia="en-GB"/>
+          <w14:ligatures w14:val="none"/>
+        </w:rPr>
+        <w:t>BioSonic</w:t>
+      </w:r>
+      <w:proofErr w:type="spellEnd"/>
+      <w:r>
+        <w:rPr>
+          <w:rFonts w:eastAsia="Times New Roman" w:cstheme="minorHAnsi"/>
+          <w:kern w:val="0"/>
+          <w:lang w:eastAsia="en-GB"/>
+          <w14:ligatures w14:val="none"/>
+        </w:rPr>
+        <w:t xml:space="preserve"> Expedition</w:t>
       </w:r>
     </w:p>
     <w:p>
@@ -1486,206 +1884,314 @@
           <w14:ligatures w14:val="none"/>
         </w:rPr>
       </w:pPr>
-      <w:r>
-        <w:rPr>
-          <w:rFonts w:eastAsia="Times New Roman" w:cstheme="minorHAnsi"/>
-          <w:kern w:val="0"/>
-          <w:lang w:eastAsia="en-GB"/>
-          <w14:ligatures w14:val="none"/>
-        </w:rPr>
-        <w:t>WildVoice Tracker</w:t>
-      </w:r>
-    </w:p>
-    <w:p>
-      <w:pPr>
-        <w:numPr>
-          <w:ilvl w:val="0"/>
-          <w:numId w:val="1"/>
-        </w:numPr>
-        <w:spacing w:before="100" w:beforeAutospacing="1" w:after="100" w:afterAutospacing="1" w:line="240" w:lineRule="auto"/>
-        <w:rPr>
-          <w:rFonts w:eastAsia="Times New Roman" w:cstheme="minorHAnsi"/>
-          <w:kern w:val="0"/>
-          <w:lang w:eastAsia="en-GB"/>
-          <w14:ligatures w14:val="none"/>
-        </w:rPr>
-      </w:pPr>
-      <w:r>
-        <w:rPr>
-          <w:rFonts w:eastAsia="Times New Roman" w:cstheme="minorHAnsi"/>
-          <w:kern w:val="0"/>
-          <w:lang w:eastAsia="en-GB"/>
-          <w14:ligatures w14:val="none"/>
-        </w:rPr>
-        <w:t>AnimalSound Safari Pro</w:t>
-      </w:r>
-    </w:p>
-    <w:p>
-      <w:pPr>
-        <w:numPr>
-          <w:ilvl w:val="0"/>
-          <w:numId w:val="1"/>
-        </w:numPr>
-        <w:spacing w:before="100" w:beforeAutospacing="1" w:after="100" w:afterAutospacing="1" w:line="240" w:lineRule="auto"/>
-        <w:rPr>
-          <w:rFonts w:eastAsia="Times New Roman" w:cstheme="minorHAnsi"/>
-          <w:kern w:val="0"/>
-          <w:lang w:eastAsia="en-GB"/>
-          <w14:ligatures w14:val="none"/>
-        </w:rPr>
-      </w:pPr>
-      <w:r>
-        <w:rPr>
-          <w:rFonts w:eastAsia="Times New Roman" w:cstheme="minorHAnsi"/>
-          <w:kern w:val="0"/>
-          <w:lang w:eastAsia="en-GB"/>
-          <w14:ligatures w14:val="none"/>
-        </w:rPr>
-        <w:t>EcoSound Australia</w:t>
-      </w:r>
-    </w:p>
-    <w:p>
-      <w:pPr>
-        <w:numPr>
-          <w:ilvl w:val="0"/>
-          <w:numId w:val="1"/>
-        </w:numPr>
-        <w:spacing w:before="100" w:beforeAutospacing="1" w:after="100" w:afterAutospacing="1" w:line="240" w:lineRule="auto"/>
-        <w:rPr>
-          <w:rFonts w:eastAsia="Times New Roman" w:cstheme="minorHAnsi"/>
-          <w:kern w:val="0"/>
-          <w:lang w:eastAsia="en-GB"/>
-          <w14:ligatures w14:val="none"/>
-        </w:rPr>
-      </w:pPr>
-      <w:r>
-        <w:rPr>
-          <w:rFonts w:eastAsia="Times New Roman" w:cstheme="minorHAnsi"/>
-          <w:kern w:val="0"/>
-          <w:lang w:eastAsia="en-GB"/>
-          <w14:ligatures w14:val="none"/>
-        </w:rPr>
-        <w:t>SoundScape Explorer</w:t>
-      </w:r>
-    </w:p>
-    <w:p>
-      <w:pPr>
-        <w:numPr>
-          <w:ilvl w:val="0"/>
-          <w:numId w:val="1"/>
-        </w:numPr>
-        <w:spacing w:before="100" w:beforeAutospacing="1" w:after="100" w:afterAutospacing="1" w:line="240" w:lineRule="auto"/>
-        <w:rPr>
-          <w:rFonts w:eastAsia="Times New Roman" w:cstheme="minorHAnsi"/>
-          <w:kern w:val="0"/>
-          <w:lang w:eastAsia="en-GB"/>
-          <w14:ligatures w14:val="none"/>
-        </w:rPr>
-      </w:pPr>
-      <w:r>
-        <w:rPr>
-          <w:rFonts w:eastAsia="Times New Roman" w:cstheme="minorHAnsi"/>
-          <w:kern w:val="0"/>
-          <w:lang w:eastAsia="en-GB"/>
-          <w14:ligatures w14:val="none"/>
-        </w:rPr>
-        <w:t>WildlifeWhisper Mapper</w:t>
-      </w:r>
-    </w:p>
-    <w:p>
-      <w:pPr>
-        <w:numPr>
-          <w:ilvl w:val="0"/>
-          <w:numId w:val="1"/>
-        </w:numPr>
-        <w:spacing w:before="100" w:beforeAutospacing="1" w:after="100" w:afterAutospacing="1" w:line="240" w:lineRule="auto"/>
-        <w:rPr>
-          <w:rFonts w:eastAsia="Times New Roman" w:cstheme="minorHAnsi"/>
-          <w:kern w:val="0"/>
-          <w:lang w:eastAsia="en-GB"/>
-          <w14:ligatures w14:val="none"/>
-        </w:rPr>
-      </w:pPr>
-      <w:r>
-        <w:rPr>
-          <w:rFonts w:eastAsia="Times New Roman" w:cstheme="minorHAnsi"/>
-          <w:kern w:val="0"/>
-          <w:lang w:eastAsia="en-GB"/>
-          <w14:ligatures w14:val="none"/>
-        </w:rPr>
-        <w:t>AustraliaBioVoice Scout</w:t>
-      </w:r>
-    </w:p>
-    <w:p>
-      <w:pPr>
-        <w:numPr>
-          <w:ilvl w:val="0"/>
-          <w:numId w:val="1"/>
-        </w:numPr>
-        <w:spacing w:before="100" w:beforeAutospacing="1" w:after="100" w:afterAutospacing="1" w:line="240" w:lineRule="auto"/>
-        <w:rPr>
-          <w:rFonts w:eastAsia="Times New Roman" w:cstheme="minorHAnsi"/>
-          <w:kern w:val="0"/>
-          <w:lang w:eastAsia="en-GB"/>
-          <w14:ligatures w14:val="none"/>
-        </w:rPr>
-      </w:pPr>
-      <w:r>
-        <w:rPr>
-          <w:rFonts w:eastAsia="Times New Roman" w:cstheme="minorHAnsi"/>
-          <w:kern w:val="0"/>
-          <w:lang w:eastAsia="en-GB"/>
-          <w14:ligatures w14:val="none"/>
-        </w:rPr>
-        <w:t>NatureSonic Surveyor</w:t>
-      </w:r>
-    </w:p>
-    <w:p>
-      <w:pPr>
-        <w:numPr>
-          <w:ilvl w:val="0"/>
-          <w:numId w:val="1"/>
-        </w:numPr>
-        <w:spacing w:before="100" w:beforeAutospacing="1" w:after="100" w:afterAutospacing="1" w:line="240" w:lineRule="auto"/>
-        <w:rPr>
-          <w:rFonts w:eastAsia="Times New Roman" w:cstheme="minorHAnsi"/>
-          <w:kern w:val="0"/>
-          <w:lang w:eastAsia="en-GB"/>
-          <w14:ligatures w14:val="none"/>
-        </w:rPr>
-      </w:pPr>
-      <w:r>
-        <w:rPr>
-          <w:rFonts w:eastAsia="Times New Roman" w:cstheme="minorHAnsi"/>
-          <w:kern w:val="0"/>
-          <w:lang w:eastAsia="en-GB"/>
-          <w14:ligatures w14:val="none"/>
-        </w:rPr>
-        <w:t>EcoFauna Finder</w:t>
-      </w:r>
-    </w:p>
-    <w:p>
-      <w:pPr>
-        <w:numPr>
-          <w:ilvl w:val="0"/>
-          <w:numId w:val="1"/>
-        </w:numPr>
-        <w:spacing w:before="100" w:beforeAutospacing="1" w:after="100" w:afterAutospacing="1" w:line="240" w:lineRule="auto"/>
-        <w:rPr>
-          <w:rFonts w:eastAsia="Times New Roman" w:cstheme="minorHAnsi"/>
-          <w:kern w:val="0"/>
-          <w:lang w:eastAsia="en-GB"/>
-          <w14:ligatures w14:val="none"/>
-        </w:rPr>
-      </w:pPr>
-      <w:r>
-        <w:rPr>
-          <w:rFonts w:eastAsia="Times New Roman" w:cstheme="minorHAnsi"/>
-          <w:kern w:val="0"/>
-          <w:lang w:eastAsia="en-GB"/>
-          <w14:ligatures w14:val="none"/>
-        </w:rPr>
-        <w:t>Outback BioSound Scout</w:t>
+      <w:proofErr w:type="spellStart"/>
+      <w:r>
+        <w:rPr>
+          <w:rFonts w:eastAsia="Times New Roman" w:cstheme="minorHAnsi"/>
+          <w:kern w:val="0"/>
+          <w:lang w:eastAsia="en-GB"/>
+          <w14:ligatures w14:val="none"/>
+        </w:rPr>
+        <w:t>WildVoice</w:t>
+      </w:r>
+      <w:proofErr w:type="spellEnd"/>
+      <w:r>
+        <w:rPr>
+          <w:rFonts w:eastAsia="Times New Roman" w:cstheme="minorHAnsi"/>
+          <w:kern w:val="0"/>
+          <w:lang w:eastAsia="en-GB"/>
+          <w14:ligatures w14:val="none"/>
+        </w:rPr>
+        <w:t xml:space="preserve"> Tracker</w:t>
+      </w:r>
+    </w:p>
+    <w:p>
+      <w:pPr>
+        <w:numPr>
+          <w:ilvl w:val="0"/>
+          <w:numId w:val="1"/>
+        </w:numPr>
+        <w:spacing w:before="100" w:beforeAutospacing="1" w:after="100" w:afterAutospacing="1" w:line="240" w:lineRule="auto"/>
+        <w:rPr>
+          <w:rFonts w:eastAsia="Times New Roman" w:cstheme="minorHAnsi"/>
+          <w:kern w:val="0"/>
+          <w:lang w:eastAsia="en-GB"/>
+          <w14:ligatures w14:val="none"/>
+        </w:rPr>
+      </w:pPr>
+      <w:proofErr w:type="spellStart"/>
+      <w:r>
+        <w:rPr>
+          <w:rFonts w:eastAsia="Times New Roman" w:cstheme="minorHAnsi"/>
+          <w:kern w:val="0"/>
+          <w:lang w:eastAsia="en-GB"/>
+          <w14:ligatures w14:val="none"/>
+        </w:rPr>
+        <w:t>AnimalSound</w:t>
+      </w:r>
+      <w:proofErr w:type="spellEnd"/>
+      <w:r>
+        <w:rPr>
+          <w:rFonts w:eastAsia="Times New Roman" w:cstheme="minorHAnsi"/>
+          <w:kern w:val="0"/>
+          <w:lang w:eastAsia="en-GB"/>
+          <w14:ligatures w14:val="none"/>
+        </w:rPr>
+        <w:t xml:space="preserve"> Safari Pro</w:t>
+      </w:r>
+    </w:p>
+    <w:p>
+      <w:pPr>
+        <w:numPr>
+          <w:ilvl w:val="0"/>
+          <w:numId w:val="1"/>
+        </w:numPr>
+        <w:spacing w:before="100" w:beforeAutospacing="1" w:after="100" w:afterAutospacing="1" w:line="240" w:lineRule="auto"/>
+        <w:rPr>
+          <w:rFonts w:eastAsia="Times New Roman" w:cstheme="minorHAnsi"/>
+          <w:kern w:val="0"/>
+          <w:lang w:eastAsia="en-GB"/>
+          <w14:ligatures w14:val="none"/>
+        </w:rPr>
+      </w:pPr>
+      <w:proofErr w:type="spellStart"/>
+      <w:r>
+        <w:rPr>
+          <w:rFonts w:eastAsia="Times New Roman" w:cstheme="minorHAnsi"/>
+          <w:kern w:val="0"/>
+          <w:lang w:eastAsia="en-GB"/>
+          <w14:ligatures w14:val="none"/>
+        </w:rPr>
+        <w:t>EcoSound</w:t>
+      </w:r>
+      <w:proofErr w:type="spellEnd"/>
+      <w:r>
+        <w:rPr>
+          <w:rFonts w:eastAsia="Times New Roman" w:cstheme="minorHAnsi"/>
+          <w:kern w:val="0"/>
+          <w:lang w:eastAsia="en-GB"/>
+          <w14:ligatures w14:val="none"/>
+        </w:rPr>
+        <w:t xml:space="preserve"> Australia</w:t>
+      </w:r>
+    </w:p>
+    <w:p>
+      <w:pPr>
+        <w:numPr>
+          <w:ilvl w:val="0"/>
+          <w:numId w:val="1"/>
+        </w:numPr>
+        <w:spacing w:before="100" w:beforeAutospacing="1" w:after="100" w:afterAutospacing="1" w:line="240" w:lineRule="auto"/>
+        <w:rPr>
+          <w:rFonts w:eastAsia="Times New Roman" w:cstheme="minorHAnsi"/>
+          <w:kern w:val="0"/>
+          <w:lang w:eastAsia="en-GB"/>
+          <w14:ligatures w14:val="none"/>
+        </w:rPr>
+      </w:pPr>
+      <w:proofErr w:type="spellStart"/>
+      <w:r>
+        <w:rPr>
+          <w:rFonts w:eastAsia="Times New Roman" w:cstheme="minorHAnsi"/>
+          <w:kern w:val="0"/>
+          <w:lang w:eastAsia="en-GB"/>
+          <w14:ligatures w14:val="none"/>
+        </w:rPr>
+        <w:t>SoundScape</w:t>
+      </w:r>
+      <w:proofErr w:type="spellEnd"/>
+      <w:r>
+        <w:rPr>
+          <w:rFonts w:eastAsia="Times New Roman" w:cstheme="minorHAnsi"/>
+          <w:kern w:val="0"/>
+          <w:lang w:eastAsia="en-GB"/>
+          <w14:ligatures w14:val="none"/>
+        </w:rPr>
+        <w:t xml:space="preserve"> Explorer</w:t>
+      </w:r>
+    </w:p>
+    <w:p>
+      <w:pPr>
+        <w:numPr>
+          <w:ilvl w:val="0"/>
+          <w:numId w:val="1"/>
+        </w:numPr>
+        <w:spacing w:before="100" w:beforeAutospacing="1" w:after="100" w:afterAutospacing="1" w:line="240" w:lineRule="auto"/>
+        <w:rPr>
+          <w:rFonts w:eastAsia="Times New Roman" w:cstheme="minorHAnsi"/>
+          <w:kern w:val="0"/>
+          <w:lang w:eastAsia="en-GB"/>
+          <w14:ligatures w14:val="none"/>
+        </w:rPr>
+      </w:pPr>
+      <w:proofErr w:type="spellStart"/>
+      <w:r>
+        <w:rPr>
+          <w:rFonts w:eastAsia="Times New Roman" w:cstheme="minorHAnsi"/>
+          <w:kern w:val="0"/>
+          <w:lang w:eastAsia="en-GB"/>
+          <w14:ligatures w14:val="none"/>
+        </w:rPr>
+        <w:t>WildlifeWhisper</w:t>
+      </w:r>
+      <w:proofErr w:type="spellEnd"/>
+      <w:r>
+        <w:rPr>
+          <w:rFonts w:eastAsia="Times New Roman" w:cstheme="minorHAnsi"/>
+          <w:kern w:val="0"/>
+          <w:lang w:eastAsia="en-GB"/>
+          <w14:ligatures w14:val="none"/>
+        </w:rPr>
+        <w:t xml:space="preserve"> Mapper</w:t>
+      </w:r>
+    </w:p>
+    <w:p>
+      <w:pPr>
+        <w:numPr>
+          <w:ilvl w:val="0"/>
+          <w:numId w:val="1"/>
+        </w:numPr>
+        <w:spacing w:before="100" w:beforeAutospacing="1" w:after="100" w:afterAutospacing="1" w:line="240" w:lineRule="auto"/>
+        <w:rPr>
+          <w:rFonts w:eastAsia="Times New Roman" w:cstheme="minorHAnsi"/>
+          <w:kern w:val="0"/>
+          <w:lang w:eastAsia="en-GB"/>
+          <w14:ligatures w14:val="none"/>
+        </w:rPr>
+      </w:pPr>
+      <w:proofErr w:type="spellStart"/>
+      <w:r>
+        <w:rPr>
+          <w:rFonts w:eastAsia="Times New Roman" w:cstheme="minorHAnsi"/>
+          <w:kern w:val="0"/>
+          <w:lang w:eastAsia="en-GB"/>
+          <w14:ligatures w14:val="none"/>
+        </w:rPr>
+        <w:t>AustraliaBioVoice</w:t>
+      </w:r>
+      <w:proofErr w:type="spellEnd"/>
+      <w:r>
+        <w:rPr>
+          <w:rFonts w:eastAsia="Times New Roman" w:cstheme="minorHAnsi"/>
+          <w:kern w:val="0"/>
+          <w:lang w:eastAsia="en-GB"/>
+          <w14:ligatures w14:val="none"/>
+        </w:rPr>
+        <w:t xml:space="preserve"> Scout</w:t>
+      </w:r>
+    </w:p>
+    <w:p>
+      <w:pPr>
+        <w:numPr>
+          <w:ilvl w:val="0"/>
+          <w:numId w:val="1"/>
+        </w:numPr>
+        <w:spacing w:before="100" w:beforeAutospacing="1" w:after="100" w:afterAutospacing="1" w:line="240" w:lineRule="auto"/>
+        <w:rPr>
+          <w:rFonts w:eastAsia="Times New Roman" w:cstheme="minorHAnsi"/>
+          <w:kern w:val="0"/>
+          <w:lang w:eastAsia="en-GB"/>
+          <w14:ligatures w14:val="none"/>
+        </w:rPr>
+      </w:pPr>
+      <w:proofErr w:type="spellStart"/>
+      <w:r>
+        <w:rPr>
+          <w:rFonts w:eastAsia="Times New Roman" w:cstheme="minorHAnsi"/>
+          <w:kern w:val="0"/>
+          <w:lang w:eastAsia="en-GB"/>
+          <w14:ligatures w14:val="none"/>
+        </w:rPr>
+        <w:t>NatureSonic</w:t>
+      </w:r>
+      <w:proofErr w:type="spellEnd"/>
+      <w:r>
+        <w:rPr>
+          <w:rFonts w:eastAsia="Times New Roman" w:cstheme="minorHAnsi"/>
+          <w:kern w:val="0"/>
+          <w:lang w:eastAsia="en-GB"/>
+          <w14:ligatures w14:val="none"/>
+        </w:rPr>
+        <w:t xml:space="preserve"> Surveyor</w:t>
+      </w:r>
+    </w:p>
+    <w:p>
+      <w:pPr>
+        <w:numPr>
+          <w:ilvl w:val="0"/>
+          <w:numId w:val="1"/>
+        </w:numPr>
+        <w:spacing w:before="100" w:beforeAutospacing="1" w:after="100" w:afterAutospacing="1" w:line="240" w:lineRule="auto"/>
+        <w:rPr>
+          <w:rFonts w:eastAsia="Times New Roman" w:cstheme="minorHAnsi"/>
+          <w:kern w:val="0"/>
+          <w:lang w:eastAsia="en-GB"/>
+          <w14:ligatures w14:val="none"/>
+        </w:rPr>
+      </w:pPr>
+      <w:proofErr w:type="spellStart"/>
+      <w:r>
+        <w:rPr>
+          <w:rFonts w:eastAsia="Times New Roman" w:cstheme="minorHAnsi"/>
+          <w:kern w:val="0"/>
+          <w:lang w:eastAsia="en-GB"/>
+          <w14:ligatures w14:val="none"/>
+        </w:rPr>
+        <w:t>EcoFauna</w:t>
+      </w:r>
+      <w:proofErr w:type="spellEnd"/>
+      <w:r>
+        <w:rPr>
+          <w:rFonts w:eastAsia="Times New Roman" w:cstheme="minorHAnsi"/>
+          <w:kern w:val="0"/>
+          <w:lang w:eastAsia="en-GB"/>
+          <w14:ligatures w14:val="none"/>
+        </w:rPr>
+        <w:t xml:space="preserve"> Finder</w:t>
+      </w:r>
+    </w:p>
+    <w:p>
+      <w:pPr>
+        <w:numPr>
+          <w:ilvl w:val="0"/>
+          <w:numId w:val="1"/>
+        </w:numPr>
+        <w:spacing w:before="100" w:beforeAutospacing="1" w:after="100" w:afterAutospacing="1" w:line="240" w:lineRule="auto"/>
+        <w:rPr>
+          <w:rFonts w:eastAsia="Times New Roman" w:cstheme="minorHAnsi"/>
+          <w:kern w:val="0"/>
+          <w:lang w:eastAsia="en-GB"/>
+          <w14:ligatures w14:val="none"/>
+        </w:rPr>
+      </w:pPr>
+      <w:r>
+        <w:rPr>
+          <w:rFonts w:eastAsia="Times New Roman" w:cstheme="minorHAnsi"/>
+          <w:kern w:val="0"/>
+          <w:lang w:eastAsia="en-GB"/>
+          <w14:ligatures w14:val="none"/>
+        </w:rPr>
+        <w:t xml:space="preserve">Outback </w:t>
+      </w:r>
+      <w:proofErr w:type="spellStart"/>
+      <w:r>
+        <w:rPr>
+          <w:rFonts w:eastAsia="Times New Roman" w:cstheme="minorHAnsi"/>
+          <w:kern w:val="0"/>
+          <w:lang w:eastAsia="en-GB"/>
+          <w14:ligatures w14:val="none"/>
+        </w:rPr>
+        <w:t>BioSound</w:t>
+      </w:r>
+      <w:proofErr w:type="spellEnd"/>
+      <w:r>
+        <w:rPr>
+          <w:rFonts w:eastAsia="Times New Roman" w:cstheme="minorHAnsi"/>
+          <w:kern w:val="0"/>
+          <w:lang w:eastAsia="en-GB"/>
+          <w14:ligatures w14:val="none"/>
+        </w:rPr>
+        <w:t xml:space="preserve"> Scout</w:t>
       </w:r>
     </w:p>
     <w:p>
@@ -1726,38 +2232,60 @@
           <w14:ligatures w14:val="none"/>
         </w:rPr>
       </w:pPr>
-      <w:r>
-        <w:rPr>
-          <w:rFonts w:eastAsia="Times New Roman" w:cstheme="minorHAnsi"/>
-          <w:kern w:val="0"/>
-          <w:lang w:eastAsia="en-GB"/>
-          <w14:ligatures w14:val="none"/>
-        </w:rPr>
-        <w:t>WildSound Seeker</w:t>
-      </w:r>
-    </w:p>
-    <w:p>
-      <w:pPr>
-        <w:numPr>
-          <w:ilvl w:val="0"/>
-          <w:numId w:val="1"/>
-        </w:numPr>
-        <w:spacing w:before="100" w:beforeAutospacing="1" w:after="100" w:afterAutospacing="1" w:line="240" w:lineRule="auto"/>
-        <w:rPr>
-          <w:rFonts w:eastAsia="Times New Roman" w:cstheme="minorHAnsi"/>
-          <w:kern w:val="0"/>
-          <w:lang w:eastAsia="en-GB"/>
-          <w14:ligatures w14:val="none"/>
-        </w:rPr>
-      </w:pPr>
-      <w:r>
-        <w:rPr>
-          <w:rFonts w:eastAsia="Times New Roman" w:cstheme="minorHAnsi"/>
-          <w:kern w:val="0"/>
-          <w:lang w:eastAsia="en-GB"/>
-          <w14:ligatures w14:val="none"/>
-        </w:rPr>
-        <w:t>BioVoice Recon Trail</w:t>
+      <w:proofErr w:type="spellStart"/>
+      <w:r>
+        <w:rPr>
+          <w:rFonts w:eastAsia="Times New Roman" w:cstheme="minorHAnsi"/>
+          <w:kern w:val="0"/>
+          <w:lang w:eastAsia="en-GB"/>
+          <w14:ligatures w14:val="none"/>
+        </w:rPr>
+        <w:t>WildSound</w:t>
+      </w:r>
+      <w:proofErr w:type="spellEnd"/>
+      <w:r>
+        <w:rPr>
+          <w:rFonts w:eastAsia="Times New Roman" w:cstheme="minorHAnsi"/>
+          <w:kern w:val="0"/>
+          <w:lang w:eastAsia="en-GB"/>
+          <w14:ligatures w14:val="none"/>
+        </w:rPr>
+        <w:t xml:space="preserve"> Seeker</w:t>
+      </w:r>
+    </w:p>
+    <w:p>
+      <w:pPr>
+        <w:numPr>
+          <w:ilvl w:val="0"/>
+          <w:numId w:val="1"/>
+        </w:numPr>
+        <w:spacing w:before="100" w:beforeAutospacing="1" w:after="100" w:afterAutospacing="1" w:line="240" w:lineRule="auto"/>
+        <w:rPr>
+          <w:rFonts w:eastAsia="Times New Roman" w:cstheme="minorHAnsi"/>
+          <w:kern w:val="0"/>
+          <w:lang w:eastAsia="en-GB"/>
+          <w14:ligatures w14:val="none"/>
+        </w:rPr>
+      </w:pPr>
+      <w:proofErr w:type="spellStart"/>
+      <w:r>
+        <w:rPr>
+          <w:rFonts w:eastAsia="Times New Roman" w:cstheme="minorHAnsi"/>
+          <w:kern w:val="0"/>
+          <w:lang w:eastAsia="en-GB"/>
+          <w14:ligatures w14:val="none"/>
+        </w:rPr>
+        <w:t>BioVoice</w:t>
+      </w:r>
+      <w:proofErr w:type="spellEnd"/>
+      <w:r>
+        <w:rPr>
+          <w:rFonts w:eastAsia="Times New Roman" w:cstheme="minorHAnsi"/>
+          <w:kern w:val="0"/>
+          <w:lang w:eastAsia="en-GB"/>
+          <w14:ligatures w14:val="none"/>
+        </w:rPr>
+        <w:t xml:space="preserve"> Recon Trail</w:t>
       </w:r>
     </w:p>
     <w:p>
@@ -1798,38 +2326,60 @@
           <w14:ligatures w14:val="none"/>
         </w:rPr>
       </w:pPr>
-      <w:r>
-        <w:rPr>
-          <w:rFonts w:eastAsia="Times New Roman" w:cstheme="minorHAnsi"/>
-          <w:kern w:val="0"/>
-          <w:lang w:eastAsia="en-GB"/>
-          <w14:ligatures w14:val="none"/>
-        </w:rPr>
-        <w:t>SoundSafari Discovery</w:t>
-      </w:r>
-    </w:p>
-    <w:p>
-      <w:pPr>
-        <w:numPr>
-          <w:ilvl w:val="0"/>
-          <w:numId w:val="1"/>
-        </w:numPr>
-        <w:spacing w:before="100" w:beforeAutospacing="1" w:after="100" w:afterAutospacing="1" w:line="240" w:lineRule="auto"/>
-        <w:rPr>
-          <w:rFonts w:eastAsia="Times New Roman" w:cstheme="minorHAnsi"/>
-          <w:kern w:val="0"/>
-          <w:lang w:eastAsia="en-GB"/>
-          <w14:ligatures w14:val="none"/>
-        </w:rPr>
-      </w:pPr>
-      <w:r>
-        <w:rPr>
-          <w:rFonts w:eastAsia="Times New Roman" w:cstheme="minorHAnsi"/>
-          <w:kern w:val="0"/>
-          <w:lang w:eastAsia="en-GB"/>
-          <w14:ligatures w14:val="none"/>
-        </w:rPr>
-        <w:t>EcoWildlife Explorer</w:t>
+      <w:proofErr w:type="spellStart"/>
+      <w:r>
+        <w:rPr>
+          <w:rFonts w:eastAsia="Times New Roman" w:cstheme="minorHAnsi"/>
+          <w:kern w:val="0"/>
+          <w:lang w:eastAsia="en-GB"/>
+          <w14:ligatures w14:val="none"/>
+        </w:rPr>
+        <w:t>SoundSafari</w:t>
+      </w:r>
+      <w:proofErr w:type="spellEnd"/>
+      <w:r>
+        <w:rPr>
+          <w:rFonts w:eastAsia="Times New Roman" w:cstheme="minorHAnsi"/>
+          <w:kern w:val="0"/>
+          <w:lang w:eastAsia="en-GB"/>
+          <w14:ligatures w14:val="none"/>
+        </w:rPr>
+        <w:t xml:space="preserve"> Discovery</w:t>
+      </w:r>
+    </w:p>
+    <w:p>
+      <w:pPr>
+        <w:numPr>
+          <w:ilvl w:val="0"/>
+          <w:numId w:val="1"/>
+        </w:numPr>
+        <w:spacing w:before="100" w:beforeAutospacing="1" w:after="100" w:afterAutospacing="1" w:line="240" w:lineRule="auto"/>
+        <w:rPr>
+          <w:rFonts w:eastAsia="Times New Roman" w:cstheme="minorHAnsi"/>
+          <w:kern w:val="0"/>
+          <w:lang w:eastAsia="en-GB"/>
+          <w14:ligatures w14:val="none"/>
+        </w:rPr>
+      </w:pPr>
+      <w:proofErr w:type="spellStart"/>
+      <w:r>
+        <w:rPr>
+          <w:rFonts w:eastAsia="Times New Roman" w:cstheme="minorHAnsi"/>
+          <w:kern w:val="0"/>
+          <w:lang w:eastAsia="en-GB"/>
+          <w14:ligatures w14:val="none"/>
+        </w:rPr>
+        <w:t>EcoWildlife</w:t>
+      </w:r>
+      <w:proofErr w:type="spellEnd"/>
+      <w:r>
+        <w:rPr>
+          <w:rFonts w:eastAsia="Times New Roman" w:cstheme="minorHAnsi"/>
+          <w:kern w:val="0"/>
+          <w:lang w:eastAsia="en-GB"/>
+          <w14:ligatures w14:val="none"/>
+        </w:rPr>
+        <w:t xml:space="preserve"> Explorer</w:t>
       </w:r>
     </w:p>
     <w:p>
@@ -1870,110 +2420,165 @@
           <w14:ligatures w14:val="none"/>
         </w:rPr>
       </w:pPr>
-      <w:r>
-        <w:rPr>
-          <w:rFonts w:eastAsia="Times New Roman" w:cstheme="minorHAnsi"/>
-          <w:kern w:val="0"/>
-          <w:lang w:eastAsia="en-GB"/>
-          <w14:ligatures w14:val="none"/>
-        </w:rPr>
-        <w:t>FaunaSound Adventurer</w:t>
-      </w:r>
-    </w:p>
-    <w:p>
-      <w:pPr>
-        <w:numPr>
-          <w:ilvl w:val="0"/>
-          <w:numId w:val="1"/>
-        </w:numPr>
-        <w:spacing w:before="100" w:beforeAutospacing="1" w:after="100" w:afterAutospacing="1" w:line="240" w:lineRule="auto"/>
-        <w:rPr>
-          <w:rFonts w:eastAsia="Times New Roman" w:cstheme="minorHAnsi"/>
-          <w:kern w:val="0"/>
-          <w:lang w:eastAsia="en-GB"/>
-          <w14:ligatures w14:val="none"/>
-        </w:rPr>
-      </w:pPr>
-      <w:r>
-        <w:rPr>
-          <w:rFonts w:eastAsia="Times New Roman" w:cstheme="minorHAnsi"/>
-          <w:kern w:val="0"/>
-          <w:lang w:eastAsia="en-GB"/>
-          <w14:ligatures w14:val="none"/>
-        </w:rPr>
-        <w:t>NatureNest Audio Guide</w:t>
-      </w:r>
-    </w:p>
-    <w:p>
-      <w:pPr>
-        <w:numPr>
-          <w:ilvl w:val="0"/>
-          <w:numId w:val="1"/>
-        </w:numPr>
-        <w:spacing w:before="100" w:beforeAutospacing="1" w:after="100" w:afterAutospacing="1" w:line="240" w:lineRule="auto"/>
-        <w:rPr>
-          <w:rFonts w:eastAsia="Times New Roman" w:cstheme="minorHAnsi"/>
-          <w:kern w:val="0"/>
-          <w:lang w:eastAsia="en-GB"/>
-          <w14:ligatures w14:val="none"/>
-        </w:rPr>
-      </w:pPr>
-      <w:r>
-        <w:rPr>
-          <w:rFonts w:eastAsia="Times New Roman" w:cstheme="minorHAnsi"/>
-          <w:kern w:val="0"/>
-          <w:lang w:eastAsia="en-GB"/>
-          <w14:ligatures w14:val="none"/>
-        </w:rPr>
-        <w:t>WildlifeVoice Pro</w:t>
-      </w:r>
-    </w:p>
-    <w:p>
-      <w:pPr>
-        <w:numPr>
-          <w:ilvl w:val="0"/>
-          <w:numId w:val="1"/>
-        </w:numPr>
-        <w:spacing w:before="100" w:beforeAutospacing="1" w:after="100" w:afterAutospacing="1" w:line="240" w:lineRule="auto"/>
-        <w:rPr>
-          <w:rFonts w:eastAsia="Times New Roman" w:cstheme="minorHAnsi"/>
-          <w:kern w:val="0"/>
-          <w:lang w:eastAsia="en-GB"/>
-          <w14:ligatures w14:val="none"/>
-        </w:rPr>
-      </w:pPr>
-      <w:r>
-        <w:rPr>
-          <w:rFonts w:eastAsia="Times New Roman" w:cstheme="minorHAnsi"/>
-          <w:kern w:val="0"/>
-          <w:lang w:eastAsia="en-GB"/>
-          <w14:ligatures w14:val="none"/>
-        </w:rPr>
-        <w:t>BioSonic Safari Scout</w:t>
-      </w:r>
-    </w:p>
-    <w:p>
-      <w:pPr>
-        <w:numPr>
-          <w:ilvl w:val="0"/>
-          <w:numId w:val="1"/>
-        </w:numPr>
-        <w:spacing w:before="100" w:beforeAutospacing="1" w:after="100" w:afterAutospacing="1" w:line="240" w:lineRule="auto"/>
-        <w:rPr>
-          <w:rFonts w:eastAsia="Times New Roman" w:cstheme="minorHAnsi"/>
-          <w:kern w:val="0"/>
-          <w:lang w:eastAsia="en-GB"/>
-          <w14:ligatures w14:val="none"/>
-        </w:rPr>
-      </w:pPr>
-      <w:r>
-        <w:rPr>
-          <w:rFonts w:eastAsia="Times New Roman" w:cstheme="minorHAnsi"/>
-          <w:kern w:val="0"/>
-          <w:lang w:eastAsia="en-GB"/>
-          <w14:ligatures w14:val="none"/>
-        </w:rPr>
-        <w:t>WildSense Australia</w:t>
+      <w:proofErr w:type="spellStart"/>
+      <w:r>
+        <w:rPr>
+          <w:rFonts w:eastAsia="Times New Roman" w:cstheme="minorHAnsi"/>
+          <w:kern w:val="0"/>
+          <w:lang w:eastAsia="en-GB"/>
+          <w14:ligatures w14:val="none"/>
+        </w:rPr>
+        <w:t>FaunaSound</w:t>
+      </w:r>
+      <w:proofErr w:type="spellEnd"/>
+      <w:r>
+        <w:rPr>
+          <w:rFonts w:eastAsia="Times New Roman" w:cstheme="minorHAnsi"/>
+          <w:kern w:val="0"/>
+          <w:lang w:eastAsia="en-GB"/>
+          <w14:ligatures w14:val="none"/>
+        </w:rPr>
+        <w:t xml:space="preserve"> Adventurer</w:t>
+      </w:r>
+    </w:p>
+    <w:p>
+      <w:pPr>
+        <w:numPr>
+          <w:ilvl w:val="0"/>
+          <w:numId w:val="1"/>
+        </w:numPr>
+        <w:spacing w:before="100" w:beforeAutospacing="1" w:after="100" w:afterAutospacing="1" w:line="240" w:lineRule="auto"/>
+        <w:rPr>
+          <w:rFonts w:eastAsia="Times New Roman" w:cstheme="minorHAnsi"/>
+          <w:kern w:val="0"/>
+          <w:lang w:eastAsia="en-GB"/>
+          <w14:ligatures w14:val="none"/>
+        </w:rPr>
+      </w:pPr>
+      <w:proofErr w:type="spellStart"/>
+      <w:r>
+        <w:rPr>
+          <w:rFonts w:eastAsia="Times New Roman" w:cstheme="minorHAnsi"/>
+          <w:kern w:val="0"/>
+          <w:lang w:eastAsia="en-GB"/>
+          <w14:ligatures w14:val="none"/>
+        </w:rPr>
+        <w:t>NatureNest</w:t>
+      </w:r>
+      <w:proofErr w:type="spellEnd"/>
+      <w:r>
+        <w:rPr>
+          <w:rFonts w:eastAsia="Times New Roman" w:cstheme="minorHAnsi"/>
+          <w:kern w:val="0"/>
+          <w:lang w:eastAsia="en-GB"/>
+          <w14:ligatures w14:val="none"/>
+        </w:rPr>
+        <w:t xml:space="preserve"> Audio Guide</w:t>
+      </w:r>
+    </w:p>
+    <w:p>
+      <w:pPr>
+        <w:numPr>
+          <w:ilvl w:val="0"/>
+          <w:numId w:val="1"/>
+        </w:numPr>
+        <w:spacing w:before="100" w:beforeAutospacing="1" w:after="100" w:afterAutospacing="1" w:line="240" w:lineRule="auto"/>
+        <w:rPr>
+          <w:rFonts w:eastAsia="Times New Roman" w:cstheme="minorHAnsi"/>
+          <w:kern w:val="0"/>
+          <w:lang w:eastAsia="en-GB"/>
+          <w14:ligatures w14:val="none"/>
+        </w:rPr>
+      </w:pPr>
+      <w:proofErr w:type="spellStart"/>
+      <w:r>
+        <w:rPr>
+          <w:rFonts w:eastAsia="Times New Roman" w:cstheme="minorHAnsi"/>
+          <w:kern w:val="0"/>
+          <w:lang w:eastAsia="en-GB"/>
+          <w14:ligatures w14:val="none"/>
+        </w:rPr>
+        <w:t>WildlifeVoice</w:t>
+      </w:r>
+      <w:proofErr w:type="spellEnd"/>
+      <w:r>
+        <w:rPr>
+          <w:rFonts w:eastAsia="Times New Roman" w:cstheme="minorHAnsi"/>
+          <w:kern w:val="0"/>
+          <w:lang w:eastAsia="en-GB"/>
+          <w14:ligatures w14:val="none"/>
+        </w:rPr>
+        <w:t xml:space="preserve"> Pro</w:t>
+      </w:r>
+    </w:p>
+    <w:p>
+      <w:pPr>
+        <w:numPr>
+          <w:ilvl w:val="0"/>
+          <w:numId w:val="1"/>
+        </w:numPr>
+        <w:spacing w:before="100" w:beforeAutospacing="1" w:after="100" w:afterAutospacing="1" w:line="240" w:lineRule="auto"/>
+        <w:rPr>
+          <w:rFonts w:eastAsia="Times New Roman" w:cstheme="minorHAnsi"/>
+          <w:kern w:val="0"/>
+          <w:lang w:eastAsia="en-GB"/>
+          <w14:ligatures w14:val="none"/>
+        </w:rPr>
+      </w:pPr>
+      <w:proofErr w:type="spellStart"/>
+      <w:r>
+        <w:rPr>
+          <w:rFonts w:eastAsia="Times New Roman" w:cstheme="minorHAnsi"/>
+          <w:kern w:val="0"/>
+          <w:lang w:eastAsia="en-GB"/>
+          <w14:ligatures w14:val="none"/>
+        </w:rPr>
+        <w:t>BioSonic</w:t>
+      </w:r>
+      <w:proofErr w:type="spellEnd"/>
+      <w:r>
+        <w:rPr>
+          <w:rFonts w:eastAsia="Times New Roman" w:cstheme="minorHAnsi"/>
+          <w:kern w:val="0"/>
+          <w:lang w:eastAsia="en-GB"/>
+          <w14:ligatures w14:val="none"/>
+        </w:rPr>
+        <w:t xml:space="preserve"> Safari Scout</w:t>
+      </w:r>
+    </w:p>
+    <w:p>
+      <w:pPr>
+        <w:numPr>
+          <w:ilvl w:val="0"/>
+          <w:numId w:val="1"/>
+        </w:numPr>
+        <w:spacing w:before="100" w:beforeAutospacing="1" w:after="100" w:afterAutospacing="1" w:line="240" w:lineRule="auto"/>
+        <w:rPr>
+          <w:rFonts w:eastAsia="Times New Roman" w:cstheme="minorHAnsi"/>
+          <w:kern w:val="0"/>
+          <w:lang w:eastAsia="en-GB"/>
+          <w14:ligatures w14:val="none"/>
+        </w:rPr>
+      </w:pPr>
+      <w:proofErr w:type="spellStart"/>
+      <w:r>
+        <w:rPr>
+          <w:rFonts w:eastAsia="Times New Roman" w:cstheme="minorHAnsi"/>
+          <w:kern w:val="0"/>
+          <w:lang w:eastAsia="en-GB"/>
+          <w14:ligatures w14:val="none"/>
+        </w:rPr>
+        <w:t>WildSense</w:t>
+      </w:r>
+      <w:proofErr w:type="spellEnd"/>
+      <w:r>
+        <w:rPr>
+          <w:rFonts w:eastAsia="Times New Roman" w:cstheme="minorHAnsi"/>
+          <w:kern w:val="0"/>
+          <w:lang w:eastAsia="en-GB"/>
+          <w14:ligatures w14:val="none"/>
+        </w:rPr>
+        <w:t xml:space="preserve"> Australia</w:t>
       </w:r>
     </w:p>
     <w:p>
@@ -2014,150 +2619,217 @@
           <w14:ligatures w14:val="none"/>
         </w:rPr>
       </w:pPr>
-      <w:r>
-        <w:rPr>
-          <w:rFonts w:eastAsia="Times New Roman" w:cstheme="minorHAnsi"/>
-          <w:kern w:val="0"/>
-          <w:lang w:eastAsia="en-GB"/>
-          <w14:ligatures w14:val="none"/>
-        </w:rPr>
-        <w:t>AustraliaSound Trekker</w:t>
-      </w:r>
-    </w:p>
-    <w:p>
-      <w:pPr>
-        <w:numPr>
-          <w:ilvl w:val="0"/>
-          <w:numId w:val="1"/>
-        </w:numPr>
-        <w:spacing w:before="100" w:beforeAutospacing="1" w:after="100" w:afterAutospacing="1" w:line="240" w:lineRule="auto"/>
-        <w:rPr>
-          <w:rFonts w:eastAsia="Times New Roman" w:cstheme="minorHAnsi"/>
-          <w:kern w:val="0"/>
-          <w:lang w:eastAsia="en-GB"/>
-          <w14:ligatures w14:val="none"/>
-        </w:rPr>
-      </w:pPr>
-      <w:r>
-        <w:rPr>
-          <w:rFonts w:eastAsia="Times New Roman" w:cstheme="minorHAnsi"/>
-          <w:kern w:val="0"/>
-          <w:lang w:eastAsia="en-GB"/>
-          <w14:ligatures w14:val="none"/>
-        </w:rPr>
-        <w:t>WildWhisper Tracker</w:t>
-      </w:r>
-    </w:p>
-    <w:p>
-      <w:pPr>
-        <w:numPr>
-          <w:ilvl w:val="0"/>
-          <w:numId w:val="1"/>
-        </w:numPr>
-        <w:spacing w:before="100" w:beforeAutospacing="1" w:after="100" w:afterAutospacing="1" w:line="240" w:lineRule="auto"/>
-        <w:rPr>
-          <w:rFonts w:eastAsia="Times New Roman" w:cstheme="minorHAnsi"/>
-          <w:kern w:val="0"/>
-          <w:lang w:eastAsia="en-GB"/>
-          <w14:ligatures w14:val="none"/>
-        </w:rPr>
-      </w:pPr>
-      <w:r>
-        <w:rPr>
-          <w:rFonts w:eastAsia="Times New Roman" w:cstheme="minorHAnsi"/>
-          <w:kern w:val="0"/>
-          <w:lang w:eastAsia="en-GB"/>
-          <w14:ligatures w14:val="none"/>
-        </w:rPr>
-        <w:t>EcoVoice Reconnaissance</w:t>
-      </w:r>
-    </w:p>
-    <w:p>
-      <w:pPr>
-        <w:numPr>
-          <w:ilvl w:val="0"/>
-          <w:numId w:val="1"/>
-        </w:numPr>
-        <w:spacing w:before="100" w:beforeAutospacing="1" w:after="100" w:afterAutospacing="1" w:line="240" w:lineRule="auto"/>
-        <w:rPr>
-          <w:rFonts w:eastAsia="Times New Roman" w:cstheme="minorHAnsi"/>
-          <w:kern w:val="0"/>
-          <w:lang w:eastAsia="en-GB"/>
-          <w14:ligatures w14:val="none"/>
-        </w:rPr>
-      </w:pPr>
-      <w:r>
-        <w:rPr>
-          <w:rFonts w:eastAsia="Times New Roman" w:cstheme="minorHAnsi"/>
-          <w:kern w:val="0"/>
-          <w:lang w:eastAsia="en-GB"/>
-          <w14:ligatures w14:val="none"/>
-        </w:rPr>
-        <w:t>AnimalSpeak Surveyor</w:t>
-      </w:r>
-    </w:p>
-    <w:p>
-      <w:pPr>
-        <w:numPr>
-          <w:ilvl w:val="0"/>
-          <w:numId w:val="1"/>
-        </w:numPr>
-        <w:spacing w:before="100" w:beforeAutospacing="1" w:after="100" w:afterAutospacing="1" w:line="240" w:lineRule="auto"/>
-        <w:rPr>
-          <w:rFonts w:eastAsia="Times New Roman" w:cstheme="minorHAnsi"/>
-          <w:kern w:val="0"/>
-          <w:lang w:eastAsia="en-GB"/>
-          <w14:ligatures w14:val="none"/>
-        </w:rPr>
-      </w:pPr>
-      <w:r>
-        <w:rPr>
-          <w:rFonts w:eastAsia="Times New Roman" w:cstheme="minorHAnsi"/>
-          <w:kern w:val="0"/>
-          <w:lang w:eastAsia="en-GB"/>
-          <w14:ligatures w14:val="none"/>
-        </w:rPr>
-        <w:t>NatureSound Expedition</w:t>
-      </w:r>
-    </w:p>
-    <w:p>
-      <w:pPr>
-        <w:numPr>
-          <w:ilvl w:val="0"/>
-          <w:numId w:val="1"/>
-        </w:numPr>
-        <w:spacing w:before="100" w:beforeAutospacing="1" w:after="100" w:afterAutospacing="1" w:line="240" w:lineRule="auto"/>
-        <w:rPr>
-          <w:rFonts w:eastAsia="Times New Roman" w:cstheme="minorHAnsi"/>
-          <w:kern w:val="0"/>
-          <w:lang w:eastAsia="en-GB"/>
-          <w14:ligatures w14:val="none"/>
-        </w:rPr>
-      </w:pPr>
-      <w:r>
-        <w:rPr>
-          <w:rFonts w:eastAsia="Times New Roman" w:cstheme="minorHAnsi"/>
-          <w:kern w:val="0"/>
-          <w:lang w:eastAsia="en-GB"/>
-          <w14:ligatures w14:val="none"/>
-        </w:rPr>
-        <w:t>AussieBioWave Pro</w:t>
-      </w:r>
-    </w:p>
-    <w:p>
-      <w:pPr>
-        <w:numPr>
-          <w:ilvl w:val="0"/>
-          <w:numId w:val="1"/>
-        </w:numPr>
-        <w:spacing w:before="100" w:beforeAutospacing="1" w:after="100" w:afterAutospacing="1" w:line="240" w:lineRule="auto"/>
-        <w:rPr>
-          <w:rFonts w:eastAsia="Times New Roman" w:cstheme="minorHAnsi"/>
-          <w:kern w:val="0"/>
-          <w:lang w:eastAsia="en-GB"/>
-          <w14:ligatures w14:val="none"/>
-        </w:rPr>
-      </w:pPr>
+      <w:proofErr w:type="spellStart"/>
+      <w:r>
+        <w:rPr>
+          <w:rFonts w:eastAsia="Times New Roman" w:cstheme="minorHAnsi"/>
+          <w:kern w:val="0"/>
+          <w:lang w:eastAsia="en-GB"/>
+          <w14:ligatures w14:val="none"/>
+        </w:rPr>
+        <w:t>AustraliaSound</w:t>
+      </w:r>
+      <w:proofErr w:type="spellEnd"/>
+      <w:r>
+        <w:rPr>
+          <w:rFonts w:eastAsia="Times New Roman" w:cstheme="minorHAnsi"/>
+          <w:kern w:val="0"/>
+          <w:lang w:eastAsia="en-GB"/>
+          <w14:ligatures w14:val="none"/>
+        </w:rPr>
+        <w:t xml:space="preserve"> Trekker</w:t>
+      </w:r>
+    </w:p>
+    <w:p>
+      <w:pPr>
+        <w:numPr>
+          <w:ilvl w:val="0"/>
+          <w:numId w:val="1"/>
+        </w:numPr>
+        <w:spacing w:before="100" w:beforeAutospacing="1" w:after="100" w:afterAutospacing="1" w:line="240" w:lineRule="auto"/>
+        <w:rPr>
+          <w:rFonts w:eastAsia="Times New Roman" w:cstheme="minorHAnsi"/>
+          <w:kern w:val="0"/>
+          <w:lang w:eastAsia="en-GB"/>
+          <w14:ligatures w14:val="none"/>
+        </w:rPr>
+      </w:pPr>
+      <w:proofErr w:type="spellStart"/>
+      <w:r>
+        <w:rPr>
+          <w:rFonts w:eastAsia="Times New Roman" w:cstheme="minorHAnsi"/>
+          <w:kern w:val="0"/>
+          <w:lang w:eastAsia="en-GB"/>
+          <w14:ligatures w14:val="none"/>
+        </w:rPr>
+        <w:t>WildWhisper</w:t>
+      </w:r>
+      <w:proofErr w:type="spellEnd"/>
+      <w:r>
+        <w:rPr>
+          <w:rFonts w:eastAsia="Times New Roman" w:cstheme="minorHAnsi"/>
+          <w:kern w:val="0"/>
+          <w:lang w:eastAsia="en-GB"/>
+          <w14:ligatures w14:val="none"/>
+        </w:rPr>
+        <w:t xml:space="preserve"> Tracker</w:t>
+      </w:r>
+    </w:p>
+    <w:p>
+      <w:pPr>
+        <w:numPr>
+          <w:ilvl w:val="0"/>
+          <w:numId w:val="1"/>
+        </w:numPr>
+        <w:spacing w:before="100" w:beforeAutospacing="1" w:after="100" w:afterAutospacing="1" w:line="240" w:lineRule="auto"/>
+        <w:rPr>
+          <w:rFonts w:eastAsia="Times New Roman" w:cstheme="minorHAnsi"/>
+          <w:kern w:val="0"/>
+          <w:lang w:eastAsia="en-GB"/>
+          <w14:ligatures w14:val="none"/>
+        </w:rPr>
+      </w:pPr>
+      <w:proofErr w:type="spellStart"/>
+      <w:r>
+        <w:rPr>
+          <w:rFonts w:eastAsia="Times New Roman" w:cstheme="minorHAnsi"/>
+          <w:kern w:val="0"/>
+          <w:lang w:eastAsia="en-GB"/>
+          <w14:ligatures w14:val="none"/>
+        </w:rPr>
+        <w:t>EcoVoice</w:t>
+      </w:r>
+      <w:proofErr w:type="spellEnd"/>
+      <w:r>
+        <w:rPr>
+          <w:rFonts w:eastAsia="Times New Roman" w:cstheme="minorHAnsi"/>
+          <w:kern w:val="0"/>
+          <w:lang w:eastAsia="en-GB"/>
+          <w14:ligatures w14:val="none"/>
+        </w:rPr>
+        <w:t xml:space="preserve"> Reconnaissance</w:t>
+      </w:r>
+    </w:p>
+    <w:p>
+      <w:pPr>
+        <w:numPr>
+          <w:ilvl w:val="0"/>
+          <w:numId w:val="1"/>
+        </w:numPr>
+        <w:spacing w:before="100" w:beforeAutospacing="1" w:after="100" w:afterAutospacing="1" w:line="240" w:lineRule="auto"/>
+        <w:rPr>
+          <w:rFonts w:eastAsia="Times New Roman" w:cstheme="minorHAnsi"/>
+          <w:kern w:val="0"/>
+          <w:lang w:eastAsia="en-GB"/>
+          <w14:ligatures w14:val="none"/>
+        </w:rPr>
+      </w:pPr>
+      <w:proofErr w:type="spellStart"/>
+      <w:r>
+        <w:rPr>
+          <w:rFonts w:eastAsia="Times New Roman" w:cstheme="minorHAnsi"/>
+          <w:kern w:val="0"/>
+          <w:lang w:eastAsia="en-GB"/>
+          <w14:ligatures w14:val="none"/>
+        </w:rPr>
+        <w:t>AnimalSpeak</w:t>
+      </w:r>
+      <w:proofErr w:type="spellEnd"/>
+      <w:r>
+        <w:rPr>
+          <w:rFonts w:eastAsia="Times New Roman" w:cstheme="minorHAnsi"/>
+          <w:kern w:val="0"/>
+          <w:lang w:eastAsia="en-GB"/>
+          <w14:ligatures w14:val="none"/>
+        </w:rPr>
+        <w:t xml:space="preserve"> Surveyor</w:t>
+      </w:r>
+    </w:p>
+    <w:p>
+      <w:pPr>
+        <w:numPr>
+          <w:ilvl w:val="0"/>
+          <w:numId w:val="1"/>
+        </w:numPr>
+        <w:spacing w:before="100" w:beforeAutospacing="1" w:after="100" w:afterAutospacing="1" w:line="240" w:lineRule="auto"/>
+        <w:rPr>
+          <w:rFonts w:eastAsia="Times New Roman" w:cstheme="minorHAnsi"/>
+          <w:kern w:val="0"/>
+          <w:lang w:eastAsia="en-GB"/>
+          <w14:ligatures w14:val="none"/>
+        </w:rPr>
+      </w:pPr>
+      <w:proofErr w:type="spellStart"/>
+      <w:r>
+        <w:rPr>
+          <w:rFonts w:eastAsia="Times New Roman" w:cstheme="minorHAnsi"/>
+          <w:kern w:val="0"/>
+          <w:lang w:eastAsia="en-GB"/>
+          <w14:ligatures w14:val="none"/>
+        </w:rPr>
+        <w:t>NatureSound</w:t>
+      </w:r>
+      <w:proofErr w:type="spellEnd"/>
+      <w:r>
+        <w:rPr>
+          <w:rFonts w:eastAsia="Times New Roman" w:cstheme="minorHAnsi"/>
+          <w:kern w:val="0"/>
+          <w:lang w:eastAsia="en-GB"/>
+          <w14:ligatures w14:val="none"/>
+        </w:rPr>
+        <w:t xml:space="preserve"> Expedition</w:t>
+      </w:r>
+    </w:p>
+    <w:p>
+      <w:pPr>
+        <w:numPr>
+          <w:ilvl w:val="0"/>
+          <w:numId w:val="1"/>
+        </w:numPr>
+        <w:spacing w:before="100" w:beforeAutospacing="1" w:after="100" w:afterAutospacing="1" w:line="240" w:lineRule="auto"/>
+        <w:rPr>
+          <w:rFonts w:eastAsia="Times New Roman" w:cstheme="minorHAnsi"/>
+          <w:kern w:val="0"/>
+          <w:lang w:eastAsia="en-GB"/>
+          <w14:ligatures w14:val="none"/>
+        </w:rPr>
+      </w:pPr>
+      <w:proofErr w:type="spellStart"/>
+      <w:r>
+        <w:rPr>
+          <w:rFonts w:eastAsia="Times New Roman" w:cstheme="minorHAnsi"/>
+          <w:kern w:val="0"/>
+          <w:lang w:eastAsia="en-GB"/>
+          <w14:ligatures w14:val="none"/>
+        </w:rPr>
+        <w:t>AussieBioWave</w:t>
+      </w:r>
+      <w:proofErr w:type="spellEnd"/>
+      <w:r>
+        <w:rPr>
+          <w:rFonts w:eastAsia="Times New Roman" w:cstheme="minorHAnsi"/>
+          <w:kern w:val="0"/>
+          <w:lang w:eastAsia="en-GB"/>
+          <w14:ligatures w14:val="none"/>
+        </w:rPr>
+        <w:t xml:space="preserve"> Pro</w:t>
+      </w:r>
+    </w:p>
+    <w:p>
+      <w:pPr>
+        <w:numPr>
+          <w:ilvl w:val="0"/>
+          <w:numId w:val="1"/>
+        </w:numPr>
+        <w:spacing w:before="100" w:beforeAutospacing="1" w:after="100" w:afterAutospacing="1" w:line="240" w:lineRule="auto"/>
+        <w:rPr>
+          <w:rFonts w:eastAsia="Times New Roman" w:cstheme="minorHAnsi"/>
+          <w:kern w:val="0"/>
+          <w:lang w:eastAsia="en-GB"/>
+          <w14:ligatures w14:val="none"/>
+        </w:rPr>
+      </w:pPr>
+      <w:proofErr w:type="spellStart"/>
       <w:r>
         <w:rPr>
           <w:rFonts w:eastAsia="Times New Roman" w:cstheme="minorHAnsi"/>
@@ -2166,7 +2838,17 @@
           <w14:ligatures w14:val="none"/>
         </w:rPr>
         <w:lastRenderedPageBreak/>
-        <w:t>SoundSafari Seeker</w:t>
+        <w:t>SoundSafari</w:t>
+      </w:r>
+      <w:proofErr w:type="spellEnd"/>
+      <w:r>
+        <w:rPr>
+          <w:rFonts w:eastAsia="Times New Roman" w:cstheme="minorHAnsi"/>
+          <w:kern w:val="0"/>
+          <w:lang w:eastAsia="en-GB"/>
+          <w14:ligatures w14:val="none"/>
+        </w:rPr>
+        <w:t xml:space="preserve"> Seeker</w:t>
       </w:r>
     </w:p>
     <w:p>
@@ -2231,6 +2913,7 @@
           <w14:ligatures w14:val="none"/>
         </w:rPr>
       </w:pPr>
+      <w:proofErr w:type="spellStart"/>
       <w:r>
         <w:rPr>
           <w:rFonts w:eastAsia="Times New Roman" w:cstheme="minorHAnsi"/>
@@ -2240,101 +2923,146 @@
         </w:rPr>
         <w:t>WildSoundVenture</w:t>
       </w:r>
-    </w:p>
-    <w:p>
-      <w:pPr>
-        <w:numPr>
-          <w:ilvl w:val="0"/>
-          <w:numId w:val="1"/>
-        </w:numPr>
-        <w:spacing w:before="100" w:beforeAutospacing="1" w:after="100" w:afterAutospacing="1" w:line="240" w:lineRule="auto"/>
-        <w:rPr>
-          <w:rFonts w:eastAsia="Times New Roman" w:cstheme="minorHAnsi"/>
-          <w:kern w:val="0"/>
-          <w:lang w:eastAsia="en-GB"/>
-          <w14:ligatures w14:val="none"/>
-        </w:rPr>
-      </w:pPr>
-      <w:r>
-        <w:rPr>
-          <w:rFonts w:eastAsia="Times New Roman" w:cstheme="minorHAnsi"/>
-          <w:kern w:val="0"/>
-          <w:lang w:eastAsia="en-GB"/>
-          <w14:ligatures w14:val="none"/>
-        </w:rPr>
-        <w:t>BioVoice Atlas</w:t>
-      </w:r>
-    </w:p>
-    <w:p>
-      <w:pPr>
-        <w:numPr>
-          <w:ilvl w:val="0"/>
-          <w:numId w:val="1"/>
-        </w:numPr>
-        <w:spacing w:before="100" w:beforeAutospacing="1" w:after="100" w:afterAutospacing="1" w:line="240" w:lineRule="auto"/>
-        <w:rPr>
-          <w:rFonts w:eastAsia="Times New Roman" w:cstheme="minorHAnsi"/>
-          <w:kern w:val="0"/>
-          <w:lang w:eastAsia="en-GB"/>
-          <w14:ligatures w14:val="none"/>
-        </w:rPr>
-      </w:pPr>
-      <w:r>
-        <w:rPr>
-          <w:rFonts w:eastAsia="Times New Roman" w:cstheme="minorHAnsi"/>
-          <w:kern w:val="0"/>
-          <w:lang w:eastAsia="en-GB"/>
-          <w14:ligatures w14:val="none"/>
-        </w:rPr>
-        <w:t>WildlifeWave Scout</w:t>
-      </w:r>
-    </w:p>
-    <w:p>
-      <w:pPr>
-        <w:numPr>
-          <w:ilvl w:val="0"/>
-          <w:numId w:val="1"/>
-        </w:numPr>
-        <w:spacing w:before="100" w:beforeAutospacing="1" w:after="100" w:afterAutospacing="1" w:line="240" w:lineRule="auto"/>
-        <w:rPr>
-          <w:rFonts w:eastAsia="Times New Roman" w:cstheme="minorHAnsi"/>
-          <w:kern w:val="0"/>
-          <w:lang w:eastAsia="en-GB"/>
-          <w14:ligatures w14:val="none"/>
-        </w:rPr>
-      </w:pPr>
-      <w:r>
-        <w:rPr>
-          <w:rFonts w:eastAsia="Times New Roman" w:cstheme="minorHAnsi"/>
-          <w:kern w:val="0"/>
-          <w:lang w:eastAsia="en-GB"/>
-          <w14:ligatures w14:val="none"/>
-        </w:rPr>
-        <w:t>FaunaTrack Australia</w:t>
-      </w:r>
-    </w:p>
-    <w:p>
-      <w:pPr>
-        <w:numPr>
-          <w:ilvl w:val="0"/>
-          <w:numId w:val="1"/>
-        </w:numPr>
-        <w:spacing w:before="100" w:beforeAutospacing="1" w:after="100" w:afterAutospacing="1" w:line="240" w:lineRule="auto"/>
-        <w:rPr>
-          <w:rFonts w:eastAsia="Times New Roman" w:cstheme="minorHAnsi"/>
-          <w:kern w:val="0"/>
-          <w:lang w:eastAsia="en-GB"/>
-          <w14:ligatures w14:val="none"/>
-        </w:rPr>
-      </w:pPr>
-      <w:r>
-        <w:rPr>
-          <w:rFonts w:eastAsia="Times New Roman" w:cstheme="minorHAnsi"/>
-          <w:kern w:val="0"/>
-          <w:lang w:eastAsia="en-GB"/>
-          <w14:ligatures w14:val="none"/>
-        </w:rPr>
-        <w:t>NatureVoice Mapper</w:t>
+      <w:proofErr w:type="spellEnd"/>
+    </w:p>
+    <w:p>
+      <w:pPr>
+        <w:numPr>
+          <w:ilvl w:val="0"/>
+          <w:numId w:val="1"/>
+        </w:numPr>
+        <w:spacing w:before="100" w:beforeAutospacing="1" w:after="100" w:afterAutospacing="1" w:line="240" w:lineRule="auto"/>
+        <w:rPr>
+          <w:rFonts w:eastAsia="Times New Roman" w:cstheme="minorHAnsi"/>
+          <w:kern w:val="0"/>
+          <w:lang w:eastAsia="en-GB"/>
+          <w14:ligatures w14:val="none"/>
+        </w:rPr>
+      </w:pPr>
+      <w:proofErr w:type="spellStart"/>
+      <w:r>
+        <w:rPr>
+          <w:rFonts w:eastAsia="Times New Roman" w:cstheme="minorHAnsi"/>
+          <w:kern w:val="0"/>
+          <w:lang w:eastAsia="en-GB"/>
+          <w14:ligatures w14:val="none"/>
+        </w:rPr>
+        <w:t>BioVoice</w:t>
+      </w:r>
+      <w:proofErr w:type="spellEnd"/>
+      <w:r>
+        <w:rPr>
+          <w:rFonts w:eastAsia="Times New Roman" w:cstheme="minorHAnsi"/>
+          <w:kern w:val="0"/>
+          <w:lang w:eastAsia="en-GB"/>
+          <w14:ligatures w14:val="none"/>
+        </w:rPr>
+        <w:t xml:space="preserve"> Atlas</w:t>
+      </w:r>
+    </w:p>
+    <w:p>
+      <w:pPr>
+        <w:numPr>
+          <w:ilvl w:val="0"/>
+          <w:numId w:val="1"/>
+        </w:numPr>
+        <w:spacing w:before="100" w:beforeAutospacing="1" w:after="100" w:afterAutospacing="1" w:line="240" w:lineRule="auto"/>
+        <w:rPr>
+          <w:rFonts w:eastAsia="Times New Roman" w:cstheme="minorHAnsi"/>
+          <w:kern w:val="0"/>
+          <w:lang w:eastAsia="en-GB"/>
+          <w14:ligatures w14:val="none"/>
+        </w:rPr>
+      </w:pPr>
+      <w:proofErr w:type="spellStart"/>
+      <w:r>
+        <w:rPr>
+          <w:rFonts w:eastAsia="Times New Roman" w:cstheme="minorHAnsi"/>
+          <w:kern w:val="0"/>
+          <w:lang w:eastAsia="en-GB"/>
+          <w14:ligatures w14:val="none"/>
+        </w:rPr>
+        <w:t>WildlifeWave</w:t>
+      </w:r>
+      <w:proofErr w:type="spellEnd"/>
+      <w:r>
+        <w:rPr>
+          <w:rFonts w:eastAsia="Times New Roman" w:cstheme="minorHAnsi"/>
+          <w:kern w:val="0"/>
+          <w:lang w:eastAsia="en-GB"/>
+          <w14:ligatures w14:val="none"/>
+        </w:rPr>
+        <w:t xml:space="preserve"> Scout</w:t>
+      </w:r>
+    </w:p>
+    <w:p>
+      <w:pPr>
+        <w:numPr>
+          <w:ilvl w:val="0"/>
+          <w:numId w:val="1"/>
+        </w:numPr>
+        <w:spacing w:before="100" w:beforeAutospacing="1" w:after="100" w:afterAutospacing="1" w:line="240" w:lineRule="auto"/>
+        <w:rPr>
+          <w:rFonts w:eastAsia="Times New Roman" w:cstheme="minorHAnsi"/>
+          <w:kern w:val="0"/>
+          <w:lang w:eastAsia="en-GB"/>
+          <w14:ligatures w14:val="none"/>
+        </w:rPr>
+      </w:pPr>
+      <w:proofErr w:type="spellStart"/>
+      <w:r>
+        <w:rPr>
+          <w:rFonts w:eastAsia="Times New Roman" w:cstheme="minorHAnsi"/>
+          <w:kern w:val="0"/>
+          <w:lang w:eastAsia="en-GB"/>
+          <w14:ligatures w14:val="none"/>
+        </w:rPr>
+        <w:t>FaunaTrack</w:t>
+      </w:r>
+      <w:proofErr w:type="spellEnd"/>
+      <w:r>
+        <w:rPr>
+          <w:rFonts w:eastAsia="Times New Roman" w:cstheme="minorHAnsi"/>
+          <w:kern w:val="0"/>
+          <w:lang w:eastAsia="en-GB"/>
+          <w14:ligatures w14:val="none"/>
+        </w:rPr>
+        <w:t xml:space="preserve"> Australia</w:t>
+      </w:r>
+    </w:p>
+    <w:p>
+      <w:pPr>
+        <w:numPr>
+          <w:ilvl w:val="0"/>
+          <w:numId w:val="1"/>
+        </w:numPr>
+        <w:spacing w:before="100" w:beforeAutospacing="1" w:after="100" w:afterAutospacing="1" w:line="240" w:lineRule="auto"/>
+        <w:rPr>
+          <w:rFonts w:eastAsia="Times New Roman" w:cstheme="minorHAnsi"/>
+          <w:kern w:val="0"/>
+          <w:lang w:eastAsia="en-GB"/>
+          <w14:ligatures w14:val="none"/>
+        </w:rPr>
+      </w:pPr>
+      <w:proofErr w:type="spellStart"/>
+      <w:r>
+        <w:rPr>
+          <w:rFonts w:eastAsia="Times New Roman" w:cstheme="minorHAnsi"/>
+          <w:kern w:val="0"/>
+          <w:lang w:eastAsia="en-GB"/>
+          <w14:ligatures w14:val="none"/>
+        </w:rPr>
+        <w:t>NatureVoice</w:t>
+      </w:r>
+      <w:proofErr w:type="spellEnd"/>
+      <w:r>
+        <w:rPr>
+          <w:rFonts w:eastAsia="Times New Roman" w:cstheme="minorHAnsi"/>
+          <w:kern w:val="0"/>
+          <w:lang w:eastAsia="en-GB"/>
+          <w14:ligatures w14:val="none"/>
+        </w:rPr>
+        <w:t xml:space="preserve"> Mapper</w:t>
       </w:r>
     </w:p>
     <w:p>
@@ -2375,14 +3103,25 @@
           <w14:ligatures w14:val="none"/>
         </w:rPr>
       </w:pPr>
-      <w:r>
-        <w:rPr>
-          <w:rFonts w:eastAsia="Times New Roman" w:cstheme="minorHAnsi"/>
-          <w:kern w:val="0"/>
-          <w:lang w:eastAsia="en-GB"/>
-          <w14:ligatures w14:val="none"/>
-        </w:rPr>
-        <w:t>BioSonic Outback Discovery</w:t>
+      <w:proofErr w:type="spellStart"/>
+      <w:r>
+        <w:rPr>
+          <w:rFonts w:eastAsia="Times New Roman" w:cstheme="minorHAnsi"/>
+          <w:kern w:val="0"/>
+          <w:lang w:eastAsia="en-GB"/>
+          <w14:ligatures w14:val="none"/>
+        </w:rPr>
+        <w:t>BioSonic</w:t>
+      </w:r>
+      <w:proofErr w:type="spellEnd"/>
+      <w:r>
+        <w:rPr>
+          <w:rFonts w:eastAsia="Times New Roman" w:cstheme="minorHAnsi"/>
+          <w:kern w:val="0"/>
+          <w:lang w:eastAsia="en-GB"/>
+          <w14:ligatures w14:val="none"/>
+        </w:rPr>
+        <w:t xml:space="preserve"> Outback Discovery</w:t>
       </w:r>
     </w:p>
     <w:p>
@@ -2423,135 +3162,201 @@
           <w14:ligatures w14:val="none"/>
         </w:rPr>
       </w:pPr>
-      <w:r>
-        <w:rPr>
-          <w:rFonts w:eastAsia="Times New Roman" w:cstheme="minorHAnsi"/>
-          <w:kern w:val="0"/>
-          <w:lang w:eastAsia="en-GB"/>
-          <w14:ligatures w14:val="none"/>
-        </w:rPr>
-        <w:t>WildVoice Australia</w:t>
-      </w:r>
-    </w:p>
-    <w:p>
-      <w:pPr>
-        <w:numPr>
-          <w:ilvl w:val="0"/>
-          <w:numId w:val="1"/>
-        </w:numPr>
-        <w:spacing w:before="100" w:beforeAutospacing="1" w:after="100" w:afterAutospacing="1" w:line="240" w:lineRule="auto"/>
-        <w:rPr>
-          <w:rFonts w:eastAsia="Times New Roman" w:cstheme="minorHAnsi"/>
-          <w:kern w:val="0"/>
-          <w:lang w:eastAsia="en-GB"/>
-          <w14:ligatures w14:val="none"/>
-        </w:rPr>
-      </w:pPr>
-      <w:r>
-        <w:rPr>
-          <w:rFonts w:eastAsia="Times New Roman" w:cstheme="minorHAnsi"/>
-          <w:kern w:val="0"/>
-          <w:lang w:eastAsia="en-GB"/>
-          <w14:ligatures w14:val="none"/>
-        </w:rPr>
-        <w:t>SoundScape Expedition</w:t>
-      </w:r>
-    </w:p>
-    <w:p>
-      <w:pPr>
-        <w:numPr>
-          <w:ilvl w:val="0"/>
-          <w:numId w:val="1"/>
-        </w:numPr>
-        <w:spacing w:before="100" w:beforeAutospacing="1" w:after="100" w:afterAutospacing="1" w:line="240" w:lineRule="auto"/>
-        <w:rPr>
-          <w:rFonts w:eastAsia="Times New Roman" w:cstheme="minorHAnsi"/>
-          <w:kern w:val="0"/>
-          <w:lang w:eastAsia="en-GB"/>
-          <w14:ligatures w14:val="none"/>
-        </w:rPr>
-      </w:pPr>
-      <w:r>
-        <w:rPr>
-          <w:rFonts w:eastAsia="Times New Roman" w:cstheme="minorHAnsi"/>
-          <w:kern w:val="0"/>
-          <w:lang w:eastAsia="en-GB"/>
-          <w14:ligatures w14:val="none"/>
-        </w:rPr>
-        <w:t>EcoFauna Whisperer</w:t>
-      </w:r>
-    </w:p>
-    <w:p>
-      <w:pPr>
-        <w:numPr>
-          <w:ilvl w:val="0"/>
-          <w:numId w:val="1"/>
-        </w:numPr>
-        <w:spacing w:before="100" w:beforeAutospacing="1" w:after="100" w:afterAutospacing="1" w:line="240" w:lineRule="auto"/>
-        <w:rPr>
-          <w:rFonts w:eastAsia="Times New Roman" w:cstheme="minorHAnsi"/>
-          <w:kern w:val="0"/>
-          <w:lang w:eastAsia="en-GB"/>
-          <w14:ligatures w14:val="none"/>
-        </w:rPr>
-      </w:pPr>
-      <w:r>
-        <w:rPr>
-          <w:rFonts w:eastAsia="Times New Roman" w:cstheme="minorHAnsi"/>
-          <w:kern w:val="0"/>
-          <w:lang w:eastAsia="en-GB"/>
-          <w14:ligatures w14:val="none"/>
-        </w:rPr>
-        <w:t>Outback BioVoice Scout</w:t>
-      </w:r>
-    </w:p>
-    <w:p>
-      <w:pPr>
-        <w:numPr>
-          <w:ilvl w:val="0"/>
-          <w:numId w:val="1"/>
-        </w:numPr>
-        <w:spacing w:before="100" w:beforeAutospacing="1" w:after="100" w:afterAutospacing="1" w:line="240" w:lineRule="auto"/>
-        <w:rPr>
-          <w:rFonts w:eastAsia="Times New Roman" w:cstheme="minorHAnsi"/>
-          <w:kern w:val="0"/>
-          <w:lang w:eastAsia="en-GB"/>
-          <w14:ligatures w14:val="none"/>
-        </w:rPr>
-      </w:pPr>
-      <w:r>
-        <w:rPr>
-          <w:rFonts w:eastAsia="Times New Roman" w:cstheme="minorHAnsi"/>
-          <w:kern w:val="0"/>
-          <w:lang w:eastAsia="en-GB"/>
-          <w14:ligatures w14:val="none"/>
-        </w:rPr>
-        <w:t>AustraliaSound Adventure</w:t>
-      </w:r>
-    </w:p>
-    <w:p>
-      <w:pPr>
-        <w:numPr>
-          <w:ilvl w:val="0"/>
-          <w:numId w:val="1"/>
-        </w:numPr>
-        <w:spacing w:before="100" w:beforeAutospacing="1" w:after="100" w:afterAutospacing="1" w:line="240" w:lineRule="auto"/>
-        <w:rPr>
-          <w:rFonts w:eastAsia="Times New Roman" w:cstheme="minorHAnsi"/>
-          <w:kern w:val="0"/>
-          <w:lang w:eastAsia="en-GB"/>
-          <w14:ligatures w14:val="none"/>
-        </w:rPr>
-      </w:pPr>
-      <w:r>
-        <w:rPr>
-          <w:rFonts w:eastAsia="Times New Roman" w:cstheme="minorHAnsi"/>
-          <w:kern w:val="0"/>
-          <w:lang w:eastAsia="en-GB"/>
-          <w14:ligatures w14:val="none"/>
-        </w:rPr>
-        <w:t>WildWhisper Seeker</w:t>
-      </w:r>
+      <w:proofErr w:type="spellStart"/>
+      <w:r>
+        <w:rPr>
+          <w:rFonts w:eastAsia="Times New Roman" w:cstheme="minorHAnsi"/>
+          <w:kern w:val="0"/>
+          <w:lang w:eastAsia="en-GB"/>
+          <w14:ligatures w14:val="none"/>
+        </w:rPr>
+        <w:t>WildVoice</w:t>
+      </w:r>
+      <w:proofErr w:type="spellEnd"/>
+      <w:r>
+        <w:rPr>
+          <w:rFonts w:eastAsia="Times New Roman" w:cstheme="minorHAnsi"/>
+          <w:kern w:val="0"/>
+          <w:lang w:eastAsia="en-GB"/>
+          <w14:ligatures w14:val="none"/>
+        </w:rPr>
+        <w:t xml:space="preserve"> Australia</w:t>
+      </w:r>
+    </w:p>
+    <w:p>
+      <w:pPr>
+        <w:numPr>
+          <w:ilvl w:val="0"/>
+          <w:numId w:val="1"/>
+        </w:numPr>
+        <w:spacing w:before="100" w:beforeAutospacing="1" w:after="100" w:afterAutospacing="1" w:line="240" w:lineRule="auto"/>
+        <w:rPr>
+          <w:rFonts w:eastAsia="Times New Roman" w:cstheme="minorHAnsi"/>
+          <w:kern w:val="0"/>
+          <w:lang w:eastAsia="en-GB"/>
+          <w14:ligatures w14:val="none"/>
+        </w:rPr>
+      </w:pPr>
+      <w:proofErr w:type="spellStart"/>
+      <w:r>
+        <w:rPr>
+          <w:rFonts w:eastAsia="Times New Roman" w:cstheme="minorHAnsi"/>
+          <w:kern w:val="0"/>
+          <w:lang w:eastAsia="en-GB"/>
+          <w14:ligatures w14:val="none"/>
+        </w:rPr>
+        <w:t>SoundScape</w:t>
+      </w:r>
+      <w:proofErr w:type="spellEnd"/>
+      <w:r>
+        <w:rPr>
+          <w:rFonts w:eastAsia="Times New Roman" w:cstheme="minorHAnsi"/>
+          <w:kern w:val="0"/>
+          <w:lang w:eastAsia="en-GB"/>
+          <w14:ligatures w14:val="none"/>
+        </w:rPr>
+        <w:t xml:space="preserve"> Expedition</w:t>
+      </w:r>
+    </w:p>
+    <w:p>
+      <w:pPr>
+        <w:numPr>
+          <w:ilvl w:val="0"/>
+          <w:numId w:val="1"/>
+        </w:numPr>
+        <w:spacing w:before="100" w:beforeAutospacing="1" w:after="100" w:afterAutospacing="1" w:line="240" w:lineRule="auto"/>
+        <w:rPr>
+          <w:rFonts w:eastAsia="Times New Roman" w:cstheme="minorHAnsi"/>
+          <w:kern w:val="0"/>
+          <w:lang w:eastAsia="en-GB"/>
+          <w14:ligatures w14:val="none"/>
+        </w:rPr>
+      </w:pPr>
+      <w:proofErr w:type="spellStart"/>
+      <w:r>
+        <w:rPr>
+          <w:rFonts w:eastAsia="Times New Roman" w:cstheme="minorHAnsi"/>
+          <w:kern w:val="0"/>
+          <w:lang w:eastAsia="en-GB"/>
+          <w14:ligatures w14:val="none"/>
+        </w:rPr>
+        <w:t>EcoFauna</w:t>
+      </w:r>
+      <w:proofErr w:type="spellEnd"/>
+      <w:r>
+        <w:rPr>
+          <w:rFonts w:eastAsia="Times New Roman" w:cstheme="minorHAnsi"/>
+          <w:kern w:val="0"/>
+          <w:lang w:eastAsia="en-GB"/>
+          <w14:ligatures w14:val="none"/>
+        </w:rPr>
+        <w:t xml:space="preserve"> Whisperer</w:t>
+      </w:r>
+    </w:p>
+    <w:p>
+      <w:pPr>
+        <w:numPr>
+          <w:ilvl w:val="0"/>
+          <w:numId w:val="1"/>
+        </w:numPr>
+        <w:spacing w:before="100" w:beforeAutospacing="1" w:after="100" w:afterAutospacing="1" w:line="240" w:lineRule="auto"/>
+        <w:rPr>
+          <w:rFonts w:eastAsia="Times New Roman" w:cstheme="minorHAnsi"/>
+          <w:kern w:val="0"/>
+          <w:lang w:eastAsia="en-GB"/>
+          <w14:ligatures w14:val="none"/>
+        </w:rPr>
+      </w:pPr>
+      <w:r>
+        <w:rPr>
+          <w:rFonts w:eastAsia="Times New Roman" w:cstheme="minorHAnsi"/>
+          <w:kern w:val="0"/>
+          <w:lang w:eastAsia="en-GB"/>
+          <w14:ligatures w14:val="none"/>
+        </w:rPr>
+        <w:t xml:space="preserve">Outback </w:t>
+      </w:r>
+      <w:proofErr w:type="spellStart"/>
+      <w:r>
+        <w:rPr>
+          <w:rFonts w:eastAsia="Times New Roman" w:cstheme="minorHAnsi"/>
+          <w:kern w:val="0"/>
+          <w:lang w:eastAsia="en-GB"/>
+          <w14:ligatures w14:val="none"/>
+        </w:rPr>
+        <w:t>BioVoice</w:t>
+      </w:r>
+      <w:proofErr w:type="spellEnd"/>
+      <w:r>
+        <w:rPr>
+          <w:rFonts w:eastAsia="Times New Roman" w:cstheme="minorHAnsi"/>
+          <w:kern w:val="0"/>
+          <w:lang w:eastAsia="en-GB"/>
+          <w14:ligatures w14:val="none"/>
+        </w:rPr>
+        <w:t xml:space="preserve"> Scout</w:t>
+      </w:r>
+    </w:p>
+    <w:p>
+      <w:pPr>
+        <w:numPr>
+          <w:ilvl w:val="0"/>
+          <w:numId w:val="1"/>
+        </w:numPr>
+        <w:spacing w:before="100" w:beforeAutospacing="1" w:after="100" w:afterAutospacing="1" w:line="240" w:lineRule="auto"/>
+        <w:rPr>
+          <w:rFonts w:eastAsia="Times New Roman" w:cstheme="minorHAnsi"/>
+          <w:kern w:val="0"/>
+          <w:lang w:eastAsia="en-GB"/>
+          <w14:ligatures w14:val="none"/>
+        </w:rPr>
+      </w:pPr>
+      <w:proofErr w:type="spellStart"/>
+      <w:r>
+        <w:rPr>
+          <w:rFonts w:eastAsia="Times New Roman" w:cstheme="minorHAnsi"/>
+          <w:kern w:val="0"/>
+          <w:lang w:eastAsia="en-GB"/>
+          <w14:ligatures w14:val="none"/>
+        </w:rPr>
+        <w:t>AustraliaSound</w:t>
+      </w:r>
+      <w:proofErr w:type="spellEnd"/>
+      <w:r>
+        <w:rPr>
+          <w:rFonts w:eastAsia="Times New Roman" w:cstheme="minorHAnsi"/>
+          <w:kern w:val="0"/>
+          <w:lang w:eastAsia="en-GB"/>
+          <w14:ligatures w14:val="none"/>
+        </w:rPr>
+        <w:t xml:space="preserve"> Adventure</w:t>
+      </w:r>
+    </w:p>
+    <w:p>
+      <w:pPr>
+        <w:numPr>
+          <w:ilvl w:val="0"/>
+          <w:numId w:val="1"/>
+        </w:numPr>
+        <w:spacing w:before="100" w:beforeAutospacing="1" w:after="100" w:afterAutospacing="1" w:line="240" w:lineRule="auto"/>
+        <w:rPr>
+          <w:rFonts w:eastAsia="Times New Roman" w:cstheme="minorHAnsi"/>
+          <w:kern w:val="0"/>
+          <w:lang w:eastAsia="en-GB"/>
+          <w14:ligatures w14:val="none"/>
+        </w:rPr>
+      </w:pPr>
+      <w:proofErr w:type="spellStart"/>
+      <w:r>
+        <w:rPr>
+          <w:rFonts w:eastAsia="Times New Roman" w:cstheme="minorHAnsi"/>
+          <w:kern w:val="0"/>
+          <w:lang w:eastAsia="en-GB"/>
+          <w14:ligatures w14:val="none"/>
+        </w:rPr>
+        <w:t>WildWhisper</w:t>
+      </w:r>
+      <w:proofErr w:type="spellEnd"/>
     </w:p>
     <w:p>
       <w:pPr>
@@ -2573,15 +3378,220 @@
       <w:pPr>
         <w:rPr>
           <w:rFonts w:cstheme="minorHAnsi"/>
+          <w:i/>
+          <w:iCs/>
           <w:lang w:eastAsia="en-GB"/>
         </w:rPr>
       </w:pPr>
       <w:r>
         <w:rPr>
           <w:rFonts w:cstheme="minorHAnsi"/>
-          <w:lang w:eastAsia="en-GB"/>
-        </w:rPr>
-        <w:t>See Github for GIMP and PNG files</w:t>
+          <w:i/>
+          <w:iCs/>
+          <w:lang w:eastAsia="en-GB"/>
+        </w:rPr>
+        <w:t xml:space="preserve">See </w:t>
+      </w:r>
+      <w:proofErr w:type="spellStart"/>
+      <w:r>
+        <w:rPr>
+          <w:rFonts w:cstheme="minorHAnsi"/>
+          <w:i/>
+          <w:iCs/>
+          <w:lang w:eastAsia="en-GB"/>
+        </w:rPr>
+        <w:t>Github</w:t>
+      </w:r>
+      <w:proofErr w:type="spellEnd"/>
+      <w:r>
+        <w:rPr>
+          <w:rFonts w:cstheme="minorHAnsi"/>
+          <w:i/>
+          <w:iCs/>
+          <w:lang w:eastAsia="en-GB"/>
+        </w:rPr>
+        <w:t xml:space="preserve"> for </w:t>
+      </w:r>
+      <w:r>
+        <w:rPr>
+          <w:rFonts w:cstheme="minorHAnsi"/>
+          <w:i/>
+          <w:iCs/>
+          <w:lang w:eastAsia="en-GB"/>
+        </w:rPr>
+        <w:t xml:space="preserve">source </w:t>
+      </w:r>
+      <w:proofErr w:type="spellStart"/>
+      <w:r>
+        <w:rPr>
+          <w:rFonts w:cstheme="minorHAnsi"/>
+          <w:i/>
+          <w:iCs/>
+          <w:lang w:eastAsia="en-GB"/>
+        </w:rPr>
+        <w:t>xcf</w:t>
+      </w:r>
+      <w:proofErr w:type="spellEnd"/>
+      <w:r>
+        <w:rPr>
+          <w:rFonts w:cstheme="minorHAnsi"/>
+          <w:i/>
+          <w:iCs/>
+          <w:lang w:eastAsia="en-GB"/>
+        </w:rPr>
+        <w:t xml:space="preserve"> files</w:t>
+      </w:r>
+    </w:p>
+    <w:p>
+      <w:pPr>
+        <w:keepNext/>
+      </w:pPr>
+      <w:r>
+        <w:rPr>
+          <w:rFonts w:cstheme="minorHAnsi"/>
+          <w:noProof/>
+          <w:lang w:eastAsia="en-GB"/>
+        </w:rPr>
+        <w:drawing>
+          <wp:inline distT="0" distB="0" distL="0" distR="0" wp14:anchorId="121CF9CA" wp14:editId="25D0AC5D">
+            <wp:extent cx="1825756" cy="1825756"/>
+            <wp:effectExtent l="0" t="0" r="3175" b="3175"/>
+            <wp:docPr id="1782791929" name="Picture 1"/>
+            <wp:cNvGraphicFramePr>
+              <a:graphicFrameLocks xmlns:a="http://schemas.openxmlformats.org/drawingml/2006/main" noChangeAspect="1"/>
+            </wp:cNvGraphicFramePr>
+            <a:graphic xmlns:a="http://schemas.openxmlformats.org/drawingml/2006/main">
+              <a:graphicData uri="http://schemas.openxmlformats.org/drawingml/2006/picture">
+                <pic:pic xmlns:pic="http://schemas.openxmlformats.org/drawingml/2006/picture">
+                  <pic:nvPicPr>
+                    <pic:cNvPr id="1782791929" name="Picture 1782791929"/>
+                    <pic:cNvPicPr/>
+                  </pic:nvPicPr>
+                  <pic:blipFill>
+                    <a:blip r:embed="rId7" cstate="print">
+                      <a:extLst>
+                        <a:ext uri="{28A0092B-C50C-407E-A947-70E740481C1C}">
+                          <a14:useLocalDpi xmlns:a14="http://schemas.microsoft.com/office/drawing/2010/main" val="0"/>
+                        </a:ext>
+                      </a:extLst>
+                    </a:blip>
+                    <a:stretch>
+                      <a:fillRect/>
+                    </a:stretch>
+                  </pic:blipFill>
+                  <pic:spPr>
+                    <a:xfrm>
+                      <a:off x="0" y="0"/>
+                      <a:ext cx="1825756" cy="1825756"/>
+                    </a:xfrm>
+                    <a:prstGeom prst="rect">
+                      <a:avLst/>
+                    </a:prstGeom>
+                  </pic:spPr>
+                </pic:pic>
+              </a:graphicData>
+            </a:graphic>
+          </wp:inline>
+        </w:drawing>
+      </w:r>
+    </w:p>
+    <w:p>
+      <w:pPr>
+        <w:pStyle w:val="Caption"/>
+        <w:rPr>
+          <w:rFonts w:cstheme="minorHAnsi"/>
+          <w:lang w:eastAsia="en-GB"/>
+        </w:rPr>
+      </w:pPr>
+      <w:r>
+        <w:t xml:space="preserve">Figure </w:t>
+      </w:r>
+      <w:fldSimple w:instr=" SEQ Figure \* ARABIC ">
+        <w:r>
+          <w:rPr>
+            <w:noProof/>
+          </w:rPr>
+          <w:t>1</w:t>
+        </w:r>
+      </w:fldSimple>
+      <w:r>
+        <w:t>: Concept for bird tracks acting as letters within the logo</w:t>
+      </w:r>
+    </w:p>
+    <w:p>
+      <w:pPr>
+        <w:keepNext/>
+      </w:pPr>
+      <w:r>
+        <w:rPr>
+          <w:rFonts w:cstheme="minorHAnsi"/>
+          <w:noProof/>
+          <w:lang w:eastAsia="en-GB"/>
+        </w:rPr>
+        <w:drawing>
+          <wp:inline distT="0" distB="0" distL="0" distR="0" wp14:anchorId="7A24FDEA" wp14:editId="0DFABDBB">
+            <wp:extent cx="1825756" cy="1825756"/>
+            <wp:effectExtent l="0" t="0" r="3175" b="3175"/>
+            <wp:docPr id="1146445319" name="Picture 2"/>
+            <wp:cNvGraphicFramePr>
+              <a:graphicFrameLocks xmlns:a="http://schemas.openxmlformats.org/drawingml/2006/main" noChangeAspect="1"/>
+            </wp:cNvGraphicFramePr>
+            <a:graphic xmlns:a="http://schemas.openxmlformats.org/drawingml/2006/main">
+              <a:graphicData uri="http://schemas.openxmlformats.org/drawingml/2006/picture">
+                <pic:pic xmlns:pic="http://schemas.openxmlformats.org/drawingml/2006/picture">
+                  <pic:nvPicPr>
+                    <pic:cNvPr id="1146445319" name="Picture 1146445319"/>
+                    <pic:cNvPicPr/>
+                  </pic:nvPicPr>
+                  <pic:blipFill>
+                    <a:blip r:embed="rId8" cstate="print">
+                      <a:extLst>
+                        <a:ext uri="{28A0092B-C50C-407E-A947-70E740481C1C}">
+                          <a14:useLocalDpi xmlns:a14="http://schemas.microsoft.com/office/drawing/2010/main" val="0"/>
+                        </a:ext>
+                      </a:extLst>
+                    </a:blip>
+                    <a:stretch>
+                      <a:fillRect/>
+                    </a:stretch>
+                  </pic:blipFill>
+                  <pic:spPr>
+                    <a:xfrm>
+                      <a:off x="0" y="0"/>
+                      <a:ext cx="1825756" cy="1825756"/>
+                    </a:xfrm>
+                    <a:prstGeom prst="rect">
+                      <a:avLst/>
+                    </a:prstGeom>
+                  </pic:spPr>
+                </pic:pic>
+              </a:graphicData>
+            </a:graphic>
+          </wp:inline>
+        </w:drawing>
+      </w:r>
+    </w:p>
+    <w:p>
+      <w:pPr>
+        <w:pStyle w:val="Caption"/>
+        <w:rPr>
+          <w:rFonts w:cstheme="minorHAnsi"/>
+          <w:lang w:eastAsia="en-GB"/>
+        </w:rPr>
+      </w:pPr>
+      <w:r>
+        <w:t xml:space="preserve">Figure </w:t>
+      </w:r>
+      <w:fldSimple w:instr=" SEQ Figure \* ARABIC ">
+        <w:r>
+          <w:rPr>
+            <w:noProof/>
+          </w:rPr>
+          <w:t>2</w:t>
+        </w:r>
+      </w:fldSimple>
+      <w:r>
+        <w:t>: Concept for a 'ripple' effect of sound waves emanating from the letter O</w:t>
       </w:r>
     </w:p>
     <w:p>
@@ -2597,6 +3607,7 @@
           <w:rFonts w:asciiTheme="minorHAnsi" w:hAnsiTheme="minorHAnsi" w:cstheme="minorHAnsi"/>
           <w:lang w:eastAsia="en-GB"/>
         </w:rPr>
+        <w:lastRenderedPageBreak/>
         <w:t>Visual Identity</w:t>
       </w:r>
     </w:p>
@@ -3135,7 +4146,6 @@
           <w:lang w:eastAsia="en-GB"/>
           <w14:ligatures w14:val="none"/>
         </w:rPr>
-        <w:lastRenderedPageBreak/>
         <w:t>Finding Fauna with Eco Sound.</w:t>
       </w:r>
     </w:p>
@@ -3352,7 +4362,27 @@
           <w:lang w:eastAsia="en-GB"/>
           <w14:ligatures w14:val="none"/>
         </w:rPr>
-        <w:t>Expedition into the SoundScape.</w:t>
+        <w:t xml:space="preserve">Expedition into the </w:t>
+      </w:r>
+      <w:proofErr w:type="spellStart"/>
+      <w:r>
+        <w:rPr>
+          <w:rFonts w:eastAsia="Times New Roman" w:cstheme="minorHAnsi"/>
+          <w:kern w:val="0"/>
+          <w:lang w:eastAsia="en-GB"/>
+          <w14:ligatures w14:val="none"/>
+        </w:rPr>
+        <w:t>SoundScape</w:t>
+      </w:r>
+      <w:proofErr w:type="spellEnd"/>
+      <w:r>
+        <w:rPr>
+          <w:rFonts w:eastAsia="Times New Roman" w:cstheme="minorHAnsi"/>
+          <w:kern w:val="0"/>
+          <w:lang w:eastAsia="en-GB"/>
+          <w14:ligatures w14:val="none"/>
+        </w:rPr>
+        <w:t>.</w:t>
       </w:r>
     </w:p>
     <w:p>
@@ -3380,7 +4410,7 @@
       </w:r>
     </w:p>
     <w:sectPr>
-      <w:footerReference w:type="default" r:id="rId7"/>
+      <w:footerReference w:type="default" r:id="rId9"/>
       <w:pgSz w:w="12240" w:h="15840"/>
       <w:pgMar w:top="1440" w:right="1440" w:bottom="1440" w:left="1440" w:header="720" w:footer="720" w:gutter="0"/>
       <w:cols w:space="720"/>
@@ -4332,6 +5362,25 @@
       <w:contextualSpacing/>
     </w:pPr>
   </w:style>
+  <w:style w:type="paragraph" w:styleId="Caption">
+    <w:name w:val="caption"/>
+    <w:basedOn w:val="Normal"/>
+    <w:next w:val="Normal"/>
+    <w:uiPriority w:val="35"/>
+    <w:unhideWhenUsed/>
+    <w:qFormat/>
+    <w:rsid w:val="00876C00"/>
+    <w:pPr>
+      <w:spacing w:after="200" w:line="240" w:lineRule="auto"/>
+    </w:pPr>
+    <w:rPr>
+      <w:i/>
+      <w:iCs/>
+      <w:color w:val="44546A" w:themeColor="text2"/>
+      <w:sz w:val="18"/>
+      <w:szCs w:val="18"/>
+    </w:rPr>
+  </w:style>
 </w:styles>
 </file>
 

</xml_diff>